<commit_message>
finalize assignment 3, ready for submission
</commit_message>
<xml_diff>
--- a/a3_clustering_pca/documentation.docx
+++ b/a3_clustering_pca/documentation.docx
@@ -9,11 +9,19 @@
           <w:lang w:val="de-CH"/>
         </w:rPr>
       </w:pPr>
-      <w:r>
-        <w:rPr>
-          <w:lang w:val="de-CH"/>
-        </w:rPr>
-        <w:t>Machine Learning (</w:t>
+      <w:proofErr w:type="spellStart"/>
+      <w:r>
+        <w:rPr>
+          <w:lang w:val="de-CH"/>
+        </w:rPr>
+        <w:t>Machine</w:t>
+      </w:r>
+      <w:proofErr w:type="spellEnd"/>
+      <w:r>
+        <w:rPr>
+          <w:lang w:val="de-CH"/>
+        </w:rPr>
+        <w:t xml:space="preserve"> Learning (</w:t>
       </w:r>
       <w:r>
         <w:rPr>
@@ -72,7 +80,21 @@
         <w:rPr>
           <w:lang w:val="de-CH"/>
         </w:rPr>
-        <w:t xml:space="preserve">K-Means Clustering verwendet </w:t>
+        <w:t>K-</w:t>
+      </w:r>
+      <w:proofErr w:type="spellStart"/>
+      <w:r>
+        <w:rPr>
+          <w:lang w:val="de-CH"/>
+        </w:rPr>
+        <w:t>Means</w:t>
+      </w:r>
+      <w:proofErr w:type="spellEnd"/>
+      <w:r>
+        <w:rPr>
+          <w:lang w:val="de-CH"/>
+        </w:rPr>
+        <w:t xml:space="preserve"> Clustering verwendet </w:t>
       </w:r>
       <w:r>
         <w:rPr>
@@ -90,7 +112,21 @@
         <w:rPr>
           <w:lang w:val="de-CH"/>
         </w:rPr>
-        <w:t xml:space="preserve">die euklidische Distanz zur Berechnung der Cluster Centroiden und </w:t>
+        <w:t xml:space="preserve">die euklidische Distanz zur Berechnung der Cluster </w:t>
+      </w:r>
+      <w:proofErr w:type="spellStart"/>
+      <w:r>
+        <w:rPr>
+          <w:lang w:val="de-CH"/>
+        </w:rPr>
+        <w:t>Centroiden</w:t>
+      </w:r>
+      <w:proofErr w:type="spellEnd"/>
+      <w:r>
+        <w:rPr>
+          <w:lang w:val="de-CH"/>
+        </w:rPr>
+        <w:t xml:space="preserve"> und </w:t>
       </w:r>
       <w:r>
         <w:rPr>
@@ -104,6 +140,7 @@
         </w:rPr>
         <w:t xml:space="preserve">Zugehörigkeiten. Es ist daher nicht sinnvoll, kategorische Features wie z.B. </w:t>
       </w:r>
+      <w:proofErr w:type="spellStart"/>
       <w:r>
         <w:rPr>
           <w:i/>
@@ -111,6 +148,7 @@
         </w:rPr>
         <w:t>waterfront</w:t>
       </w:r>
+      <w:proofErr w:type="spellEnd"/>
       <w:r>
         <w:rPr>
           <w:lang w:val="de-CH"/>
@@ -123,12 +161,21 @@
         </w:rPr>
         <w:t xml:space="preserve">oder </w:t>
       </w:r>
+      <w:proofErr w:type="spellStart"/>
       <w:r>
         <w:rPr>
           <w:i/>
           <w:lang w:val="de-CH"/>
         </w:rPr>
-        <w:t xml:space="preserve">zipcode </w:t>
+        <w:t>zipcode</w:t>
+      </w:r>
+      <w:proofErr w:type="spellEnd"/>
+      <w:r>
+        <w:rPr>
+          <w:i/>
+          <w:lang w:val="de-CH"/>
+        </w:rPr>
+        <w:t xml:space="preserve"> </w:t>
       </w:r>
       <w:r>
         <w:rPr>
@@ -146,7 +193,21 @@
         <w:rPr>
           <w:lang w:val="de-CH"/>
         </w:rPr>
-        <w:t xml:space="preserve">, da die euklidische Distanz zwischen zwei Zipcodes nichts </w:t>
+        <w:t xml:space="preserve">, da die euklidische Distanz zwischen zwei </w:t>
+      </w:r>
+      <w:proofErr w:type="spellStart"/>
+      <w:r>
+        <w:rPr>
+          <w:lang w:val="de-CH"/>
+        </w:rPr>
+        <w:t>Zipcodes</w:t>
+      </w:r>
+      <w:proofErr w:type="spellEnd"/>
+      <w:r>
+        <w:rPr>
+          <w:lang w:val="de-CH"/>
+        </w:rPr>
+        <w:t xml:space="preserve"> nichts </w:t>
       </w:r>
       <w:proofErr w:type="gramStart"/>
       <w:r>
@@ -200,6 +261,7 @@
         </w:rPr>
         <w:t xml:space="preserve"> oder </w:t>
       </w:r>
+      <w:proofErr w:type="spellStart"/>
       <w:r>
         <w:rPr>
           <w:i/>
@@ -207,6 +269,7 @@
         </w:rPr>
         <w:t>condition</w:t>
       </w:r>
+      <w:proofErr w:type="spellEnd"/>
       <w:r>
         <w:rPr>
           <w:lang w:val="de-CH"/>
@@ -225,6 +288,7 @@
         </w:rPr>
         <w:t xml:space="preserve">wenn im Dataset nur ganze Zahlen zwischen 1 und 5 für </w:t>
       </w:r>
+      <w:proofErr w:type="spellStart"/>
       <w:r>
         <w:rPr>
           <w:i/>
@@ -232,6 +296,7 @@
         </w:rPr>
         <w:t>condition</w:t>
       </w:r>
+      <w:proofErr w:type="spellEnd"/>
       <w:r>
         <w:rPr>
           <w:lang w:val="de-CH"/>
@@ -292,22 +357,136 @@
         <w:rPr>
           <w:i/>
         </w:rPr>
-        <w:t>price, bedrooms, bathrooms, sqft_living, sqft_lot, floors, condition, grade, sqft_above, sqft_basement, yr_built, zipcode, lat, long, sqft living15, sqft_lot15</w:t>
-      </w:r>
-    </w:p>
-    <w:p>
-      <w:pPr>
-        <w:rPr>
-          <w:lang w:val="de-CH"/>
-        </w:rPr>
-      </w:pPr>
+        <w:t xml:space="preserve">price, bedrooms, bathrooms, </w:t>
+      </w:r>
+      <w:proofErr w:type="spellStart"/>
       <w:r>
         <w:rPr>
           <w:i/>
+        </w:rPr>
+        <w:t>sqft_living</w:t>
+      </w:r>
+      <w:proofErr w:type="spellEnd"/>
+      <w:r>
+        <w:rPr>
+          <w:i/>
+        </w:rPr>
+        <w:t xml:space="preserve">, </w:t>
+      </w:r>
+      <w:proofErr w:type="spellStart"/>
+      <w:r>
+        <w:rPr>
+          <w:i/>
+        </w:rPr>
+        <w:t>sqft_lot</w:t>
+      </w:r>
+      <w:proofErr w:type="spellEnd"/>
+      <w:r>
+        <w:rPr>
+          <w:i/>
+        </w:rPr>
+        <w:t xml:space="preserve">, floors, condition, grade, </w:t>
+      </w:r>
+      <w:proofErr w:type="spellStart"/>
+      <w:r>
+        <w:rPr>
+          <w:i/>
+        </w:rPr>
+        <w:t>sqft_above</w:t>
+      </w:r>
+      <w:proofErr w:type="spellEnd"/>
+      <w:r>
+        <w:rPr>
+          <w:i/>
+        </w:rPr>
+        <w:t xml:space="preserve">, </w:t>
+      </w:r>
+      <w:proofErr w:type="spellStart"/>
+      <w:r>
+        <w:rPr>
+          <w:i/>
+        </w:rPr>
+        <w:t>sqft_basement</w:t>
+      </w:r>
+      <w:proofErr w:type="spellEnd"/>
+      <w:r>
+        <w:rPr>
+          <w:i/>
+        </w:rPr>
+        <w:t xml:space="preserve">, </w:t>
+      </w:r>
+      <w:proofErr w:type="spellStart"/>
+      <w:r>
+        <w:rPr>
+          <w:i/>
+        </w:rPr>
+        <w:t>yr_built</w:t>
+      </w:r>
+      <w:proofErr w:type="spellEnd"/>
+      <w:r>
+        <w:rPr>
+          <w:i/>
+        </w:rPr>
+        <w:t xml:space="preserve">, </w:t>
+      </w:r>
+      <w:proofErr w:type="spellStart"/>
+      <w:r>
+        <w:rPr>
+          <w:i/>
+        </w:rPr>
+        <w:t>zipcode</w:t>
+      </w:r>
+      <w:proofErr w:type="spellEnd"/>
+      <w:r>
+        <w:rPr>
+          <w:i/>
+        </w:rPr>
+        <w:t xml:space="preserve">, </w:t>
+      </w:r>
+      <w:proofErr w:type="spellStart"/>
+      <w:r>
+        <w:rPr>
+          <w:i/>
+        </w:rPr>
+        <w:t>lat</w:t>
+      </w:r>
+      <w:proofErr w:type="spellEnd"/>
+      <w:r>
+        <w:rPr>
+          <w:i/>
+        </w:rPr>
+        <w:t xml:space="preserve">, long, </w:t>
+      </w:r>
+      <w:proofErr w:type="spellStart"/>
+      <w:r>
+        <w:rPr>
+          <w:i/>
+        </w:rPr>
+        <w:t>sqft</w:t>
+      </w:r>
+      <w:proofErr w:type="spellEnd"/>
+      <w:r>
+        <w:rPr>
+          <w:i/>
+        </w:rPr>
+        <w:t xml:space="preserve"> living15, sqft_lot15</w:t>
+      </w:r>
+    </w:p>
+    <w:p>
+      <w:pPr>
+        <w:rPr>
+          <w:lang w:val="de-CH"/>
+        </w:rPr>
+      </w:pPr>
+      <w:proofErr w:type="spellStart"/>
+      <w:r>
+        <w:rPr>
+          <w:i/>
           <w:lang w:val="de-CH"/>
         </w:rPr>
         <w:t>yr_renovated</w:t>
       </w:r>
+      <w:proofErr w:type="spellEnd"/>
       <w:r>
         <w:rPr>
           <w:lang w:val="de-CH"/>
@@ -343,20 +522,70 @@
         <w:rPr>
           <w:lang w:val="de-CH"/>
         </w:rPr>
-        <w:t xml:space="preserve"> Features zu umgehen, könnte eine andere Distanzmetrik verwendet werden, wie z.B. die Hamming </w:t>
-      </w:r>
-      <w:r>
-        <w:rPr>
-          <w:lang w:val="de-CH"/>
-        </w:rPr>
-        <w:t xml:space="preserve">oder Jaccard </w:t>
-      </w:r>
-      <w:r>
-        <w:rPr>
-          <w:lang w:val="de-CH"/>
-        </w:rPr>
-        <w:t>Distanz. Dies ist aber hier wohl out of scope</w:t>
-      </w:r>
+        <w:t xml:space="preserve"> Features zu umgehen, könnte eine andere Distanzmetrik verwendet werden, wie z.B. die </w:t>
+      </w:r>
+      <w:proofErr w:type="spellStart"/>
+      <w:r>
+        <w:rPr>
+          <w:lang w:val="de-CH"/>
+        </w:rPr>
+        <w:t>Hamming</w:t>
+      </w:r>
+      <w:proofErr w:type="spellEnd"/>
+      <w:r>
+        <w:rPr>
+          <w:lang w:val="de-CH"/>
+        </w:rPr>
+        <w:t xml:space="preserve"> </w:t>
+      </w:r>
+      <w:r>
+        <w:rPr>
+          <w:lang w:val="de-CH"/>
+        </w:rPr>
+        <w:t xml:space="preserve">oder </w:t>
+      </w:r>
+      <w:proofErr w:type="spellStart"/>
+      <w:r>
+        <w:rPr>
+          <w:lang w:val="de-CH"/>
+        </w:rPr>
+        <w:t>Jaccard</w:t>
+      </w:r>
+      <w:proofErr w:type="spellEnd"/>
+      <w:r>
+        <w:rPr>
+          <w:lang w:val="de-CH"/>
+        </w:rPr>
+        <w:t xml:space="preserve"> </w:t>
+      </w:r>
+      <w:r>
+        <w:rPr>
+          <w:lang w:val="de-CH"/>
+        </w:rPr>
+        <w:t xml:space="preserve">Distanz. Dies ist aber hier wohl out </w:t>
+      </w:r>
+      <w:proofErr w:type="spellStart"/>
+      <w:r>
+        <w:rPr>
+          <w:lang w:val="de-CH"/>
+        </w:rPr>
+        <w:t>of</w:t>
+      </w:r>
+      <w:proofErr w:type="spellEnd"/>
+      <w:r>
+        <w:rPr>
+          <w:lang w:val="de-CH"/>
+        </w:rPr>
+        <w:t xml:space="preserve"> </w:t>
+      </w:r>
+      <w:proofErr w:type="spellStart"/>
+      <w:r>
+        <w:rPr>
+          <w:lang w:val="de-CH"/>
+        </w:rPr>
+        <w:t>scope</w:t>
+      </w:r>
+      <w:proofErr w:type="spellEnd"/>
       <w:r>
         <w:rPr>
           <w:lang w:val="de-CH"/>
@@ -369,6 +598,82 @@
         </w:rPr>
         <w:t>.</w:t>
       </w:r>
+      <w:r>
+        <w:rPr>
+          <w:lang w:val="de-CH"/>
+        </w:rPr>
+        <w:t xml:space="preserve"> Eine weitere Möglichkeit wäre natürlich, ein </w:t>
+      </w:r>
+      <w:proofErr w:type="spellStart"/>
+      <w:r>
+        <w:rPr>
+          <w:lang w:val="de-CH"/>
+        </w:rPr>
+        <w:t>one-hot</w:t>
+      </w:r>
+      <w:proofErr w:type="spellEnd"/>
+      <w:r>
+        <w:rPr>
+          <w:lang w:val="de-CH"/>
+        </w:rPr>
+        <w:t xml:space="preserve"> </w:t>
+      </w:r>
+      <w:proofErr w:type="spellStart"/>
+      <w:r>
+        <w:rPr>
+          <w:lang w:val="de-CH"/>
+        </w:rPr>
+        <w:t>encoding</w:t>
+      </w:r>
+      <w:proofErr w:type="spellEnd"/>
+      <w:r>
+        <w:rPr>
+          <w:lang w:val="de-CH"/>
+        </w:rPr>
+        <w:t xml:space="preserve"> zu nutzen. Auch darauf verzichte ich aber mit der </w:t>
+      </w:r>
+      <w:r>
+        <w:rPr>
+          <w:lang w:val="de-CH"/>
+        </w:rPr>
+        <w:t xml:space="preserve">Begründung, dass auch ohne diese paar kategorischen Features mehr als genügend </w:t>
+      </w:r>
+      <w:r>
+        <w:rPr>
+          <w:lang w:val="de-CH"/>
+        </w:rPr>
+        <w:t>F</w:t>
+      </w:r>
+      <w:r>
+        <w:rPr>
+          <w:lang w:val="de-CH"/>
+        </w:rPr>
+        <w:t>e</w:t>
+      </w:r>
+      <w:r>
+        <w:rPr>
+          <w:lang w:val="de-CH"/>
+        </w:rPr>
+        <w:t>atures</w:t>
+      </w:r>
+      <w:r>
+        <w:rPr>
+          <w:lang w:val="de-CH"/>
+        </w:rPr>
+        <w:t xml:space="preserve"> für ein sinnvolles </w:t>
+      </w:r>
+      <w:r>
+        <w:rPr>
+          <w:lang w:val="de-CH"/>
+        </w:rPr>
+        <w:t>Clusterung</w:t>
+      </w:r>
+      <w:r>
+        <w:rPr>
+          <w:lang w:val="de-CH"/>
+        </w:rPr>
+        <w:t xml:space="preserve"> vorhanden sind.</w:t>
+      </w:r>
     </w:p>
     <w:p>
       <w:pPr>
@@ -391,24 +696,46 @@
           <w:lang w:val="de-CH"/>
         </w:rPr>
       </w:pPr>
-      <w:r>
-        <w:rPr>
-          <w:lang w:val="de-CH"/>
-        </w:rPr>
-        <w:t>Elbow Plot</w:t>
-      </w:r>
-    </w:p>
-    <w:p>
-      <w:pPr>
-        <w:rPr>
-          <w:lang w:val="de-CH"/>
-        </w:rPr>
-      </w:pPr>
-      <w:r>
-        <w:rPr>
-          <w:lang w:val="de-CH"/>
-        </w:rPr>
-        <w:t xml:space="preserve">Eine mögliche Variante zur Wahl der Anzahl Cluster ist der Elbow </w:t>
+      <w:proofErr w:type="spellStart"/>
+      <w:r>
+        <w:rPr>
+          <w:lang w:val="de-CH"/>
+        </w:rPr>
+        <w:t>Elbow</w:t>
+      </w:r>
+      <w:proofErr w:type="spellEnd"/>
+      <w:r>
+        <w:rPr>
+          <w:lang w:val="de-CH"/>
+        </w:rPr>
+        <w:t xml:space="preserve"> Plot</w:t>
+      </w:r>
+    </w:p>
+    <w:p>
+      <w:pPr>
+        <w:rPr>
+          <w:lang w:val="de-CH"/>
+        </w:rPr>
+      </w:pPr>
+      <w:r>
+        <w:rPr>
+          <w:lang w:val="de-CH"/>
+        </w:rPr>
+        <w:t xml:space="preserve">Eine mögliche Variante zur Wahl der Anzahl Cluster ist der </w:t>
+      </w:r>
+      <w:proofErr w:type="spellStart"/>
+      <w:r>
+        <w:rPr>
+          <w:lang w:val="de-CH"/>
+        </w:rPr>
+        <w:t>Elbow</w:t>
+      </w:r>
+      <w:proofErr w:type="spellEnd"/>
+      <w:r>
+        <w:rPr>
+          <w:lang w:val="de-CH"/>
+        </w:rPr>
+        <w:t xml:space="preserve"> </w:t>
       </w:r>
       <w:r>
         <w:rPr>
@@ -426,7 +753,21 @@
         <w:rPr>
           <w:lang w:val="de-CH"/>
         </w:rPr>
-        <w:t>Ich verwende den K-Means Clustering Algorithmus mit 20 zufälligen Initialisierungen</w:t>
+        <w:t>Ich verwende den K-</w:t>
+      </w:r>
+      <w:proofErr w:type="spellStart"/>
+      <w:r>
+        <w:rPr>
+          <w:lang w:val="de-CH"/>
+        </w:rPr>
+        <w:t>Means</w:t>
+      </w:r>
+      <w:proofErr w:type="spellEnd"/>
+      <w:r>
+        <w:rPr>
+          <w:lang w:val="de-CH"/>
+        </w:rPr>
+        <w:t xml:space="preserve"> Clustering Algorithmus mit 20 zufälligen Initialisierungen</w:t>
       </w:r>
       <w:r>
         <w:rPr>
@@ -453,6 +794,7 @@
           <w:szCs w:val="24"/>
         </w:rPr>
       </w:pPr>
+      <w:proofErr w:type="spellStart"/>
       <w:r>
         <w:rPr>
           <w:rFonts w:ascii="Courier New" w:hAnsi="Courier New" w:cs="Courier New"/>
@@ -460,7 +802,17 @@
           <w:sz w:val="20"/>
           <w:szCs w:val="20"/>
         </w:rPr>
-        <w:t>max_iters = 20;</w:t>
+        <w:t>max_iters</w:t>
+      </w:r>
+      <w:proofErr w:type="spellEnd"/>
+      <w:r>
+        <w:rPr>
+          <w:rFonts w:ascii="Courier New" w:hAnsi="Courier New" w:cs="Courier New"/>
+          <w:color w:val="000000"/>
+          <w:sz w:val="20"/>
+          <w:szCs w:val="20"/>
+        </w:rPr>
+        <w:t xml:space="preserve"> = 20;</w:t>
       </w:r>
     </w:p>
     <w:p>
@@ -475,6 +827,7 @@
           <w:szCs w:val="24"/>
         </w:rPr>
       </w:pPr>
+      <w:proofErr w:type="spellStart"/>
       <w:r>
         <w:rPr>
           <w:rFonts w:ascii="Courier New" w:hAnsi="Courier New" w:cs="Courier New"/>
@@ -482,7 +835,17 @@
           <w:sz w:val="20"/>
           <w:szCs w:val="20"/>
         </w:rPr>
-        <w:t>cost_history = [];</w:t>
+        <w:t>cost_history</w:t>
+      </w:r>
+      <w:proofErr w:type="spellEnd"/>
+      <w:r>
+        <w:rPr>
+          <w:rFonts w:ascii="Courier New" w:hAnsi="Courier New" w:cs="Courier New"/>
+          <w:color w:val="000000"/>
+          <w:sz w:val="20"/>
+          <w:szCs w:val="20"/>
+        </w:rPr>
+        <w:t xml:space="preserve"> = [];</w:t>
       </w:r>
     </w:p>
     <w:p>
@@ -559,6 +922,7 @@
         </w:rPr>
         <w:t xml:space="preserve">    [centroids, y, cost] = </w:t>
       </w:r>
+      <w:proofErr w:type="spellStart"/>
       <w:proofErr w:type="gramStart"/>
       <w:r>
         <w:rPr>
@@ -567,9 +931,9 @@
           <w:sz w:val="20"/>
           <w:szCs w:val="20"/>
         </w:rPr>
-        <w:t>runkMeansNtimes(</w:t>
-      </w:r>
-      <w:proofErr w:type="gramEnd"/>
+        <w:t>runkMeansNtimes</w:t>
+      </w:r>
+      <w:proofErr w:type="spellEnd"/>
       <w:r>
         <w:rPr>
           <w:rFonts w:ascii="Courier New" w:hAnsi="Courier New" w:cs="Courier New"/>
@@ -577,7 +941,37 @@
           <w:sz w:val="20"/>
           <w:szCs w:val="20"/>
         </w:rPr>
-        <w:t>X, K, N, max_iters, false);</w:t>
+        <w:t>(</w:t>
+      </w:r>
+      <w:proofErr w:type="gramEnd"/>
+      <w:r>
+        <w:rPr>
+          <w:rFonts w:ascii="Courier New" w:hAnsi="Courier New" w:cs="Courier New"/>
+          <w:color w:val="000000"/>
+          <w:sz w:val="20"/>
+          <w:szCs w:val="20"/>
+        </w:rPr>
+        <w:t xml:space="preserve">X, K, N, </w:t>
+      </w:r>
+      <w:proofErr w:type="spellStart"/>
+      <w:r>
+        <w:rPr>
+          <w:rFonts w:ascii="Courier New" w:hAnsi="Courier New" w:cs="Courier New"/>
+          <w:color w:val="000000"/>
+          <w:sz w:val="20"/>
+          <w:szCs w:val="20"/>
+        </w:rPr>
+        <w:t>max_iters</w:t>
+      </w:r>
+      <w:proofErr w:type="spellEnd"/>
+      <w:r>
+        <w:rPr>
+          <w:rFonts w:ascii="Courier New" w:hAnsi="Courier New" w:cs="Courier New"/>
+          <w:color w:val="000000"/>
+          <w:sz w:val="20"/>
+          <w:szCs w:val="20"/>
+        </w:rPr>
+        <w:t>, false);</w:t>
       </w:r>
     </w:p>
     <w:p>
@@ -599,7 +993,47 @@
           <w:sz w:val="20"/>
           <w:szCs w:val="20"/>
         </w:rPr>
-        <w:t xml:space="preserve">    cost_history = [cost_history, cost];</w:t>
+        <w:t xml:space="preserve">    </w:t>
+      </w:r>
+      <w:proofErr w:type="spellStart"/>
+      <w:r>
+        <w:rPr>
+          <w:rFonts w:ascii="Courier New" w:hAnsi="Courier New" w:cs="Courier New"/>
+          <w:color w:val="000000"/>
+          <w:sz w:val="20"/>
+          <w:szCs w:val="20"/>
+        </w:rPr>
+        <w:t>cost_history</w:t>
+      </w:r>
+      <w:proofErr w:type="spellEnd"/>
+      <w:r>
+        <w:rPr>
+          <w:rFonts w:ascii="Courier New" w:hAnsi="Courier New" w:cs="Courier New"/>
+          <w:color w:val="000000"/>
+          <w:sz w:val="20"/>
+          <w:szCs w:val="20"/>
+        </w:rPr>
+        <w:t xml:space="preserve"> = [</w:t>
+      </w:r>
+      <w:proofErr w:type="spellStart"/>
+      <w:r>
+        <w:rPr>
+          <w:rFonts w:ascii="Courier New" w:hAnsi="Courier New" w:cs="Courier New"/>
+          <w:color w:val="000000"/>
+          <w:sz w:val="20"/>
+          <w:szCs w:val="20"/>
+        </w:rPr>
+        <w:t>cost_history</w:t>
+      </w:r>
+      <w:proofErr w:type="spellEnd"/>
+      <w:r>
+        <w:rPr>
+          <w:rFonts w:ascii="Courier New" w:hAnsi="Courier New" w:cs="Courier New"/>
+          <w:color w:val="000000"/>
+          <w:sz w:val="20"/>
+          <w:szCs w:val="20"/>
+        </w:rPr>
+        <w:t>, cost];</w:t>
       </w:r>
     </w:p>
     <w:p>
@@ -697,7 +1131,21 @@
         <w:rPr>
           <w:lang w:val="de-CH"/>
         </w:rPr>
-        <w:t xml:space="preserve"> «Elbow» zu erkennen.</w:t>
+        <w:t xml:space="preserve"> «</w:t>
+      </w:r>
+      <w:proofErr w:type="spellStart"/>
+      <w:r>
+        <w:rPr>
+          <w:lang w:val="de-CH"/>
+        </w:rPr>
+        <w:t>Elbow</w:t>
+      </w:r>
+      <w:proofErr w:type="spellEnd"/>
+      <w:r>
+        <w:rPr>
+          <w:lang w:val="de-CH"/>
+        </w:rPr>
+        <w:t>» zu erkennen.</w:t>
       </w:r>
       <w:r>
         <w:rPr>
@@ -742,7 +1190,35 @@
         <w:rPr>
           <w:lang w:val="de-CH"/>
         </w:rPr>
-        <w:t>K=6 scheint gemäss Elbow Plot keine schlechte Wahl zu sein. Ich berechne hier die Silhouettenwerte für Werte von K im Bereich von 5 bis 9, zum Testen, ob ev. 6 auch wirklich die beste Wahl ist</w:t>
+        <w:t xml:space="preserve">K=6 scheint gemäss </w:t>
+      </w:r>
+      <w:proofErr w:type="spellStart"/>
+      <w:r>
+        <w:rPr>
+          <w:lang w:val="de-CH"/>
+        </w:rPr>
+        <w:t>Elbow</w:t>
+      </w:r>
+      <w:proofErr w:type="spellEnd"/>
+      <w:r>
+        <w:rPr>
+          <w:lang w:val="de-CH"/>
+        </w:rPr>
+        <w:t xml:space="preserve"> Plot keine schlechte Wahl zu sein. Ich berechne hier die </w:t>
+      </w:r>
+      <w:proofErr w:type="spellStart"/>
+      <w:r>
+        <w:rPr>
+          <w:lang w:val="de-CH"/>
+        </w:rPr>
+        <w:t>Silhouettenwerte</w:t>
+      </w:r>
+      <w:proofErr w:type="spellEnd"/>
+      <w:r>
+        <w:rPr>
+          <w:lang w:val="de-CH"/>
+        </w:rPr>
+        <w:t xml:space="preserve"> für Werte von K im Bereich von 5 bis 9, zum Testen, ob ev. 6 auch wirklich die beste Wahl ist</w:t>
       </w:r>
       <w:r>
         <w:rPr>
@@ -954,19 +1430,69 @@
         <w:rPr>
           <w:lang w:val="de-CH"/>
         </w:rPr>
-        <w:t>Bei der Betrachtung der Durchschnittlichen Silhouettenwerte gegenübergestellt mit K sieht ist ein leichter Knick bei K=7 zu sehen.</w:t>
-      </w:r>
-      <w:r>
-        <w:rPr>
-          <w:lang w:val="de-CH"/>
-        </w:rPr>
-        <w:t xml:space="preserve"> Auch bei der Betrachtung der Silhouetten plots </w:t>
-      </w:r>
-      <w:r>
-        <w:rPr>
-          <w:lang w:val="de-CH"/>
-        </w:rPr>
-        <w:t>sieht man bereits, das aus K=7 eine leicht bessere Verteilung der Punkte resultiert als aus K=6.</w:t>
+        <w:t xml:space="preserve">Bei der Betrachtung der Durchschnittlichen </w:t>
+      </w:r>
+      <w:proofErr w:type="spellStart"/>
+      <w:r>
+        <w:rPr>
+          <w:lang w:val="de-CH"/>
+        </w:rPr>
+        <w:t>Silhouettenwerte</w:t>
+      </w:r>
+      <w:proofErr w:type="spellEnd"/>
+      <w:r>
+        <w:rPr>
+          <w:lang w:val="de-CH"/>
+        </w:rPr>
+        <w:t xml:space="preserve"> gegenübergestellt mit K sieht ist ein leichter Knick bei K=7 zu sehen.</w:t>
+      </w:r>
+      <w:r>
+        <w:rPr>
+          <w:lang w:val="de-CH"/>
+        </w:rPr>
+        <w:t xml:space="preserve"> Auch bei der Betrachtung der Silhouetten</w:t>
+      </w:r>
+      <w:r>
+        <w:rPr>
+          <w:lang w:val="de-CH"/>
+        </w:rPr>
+        <w:t>-Plots</w:t>
+      </w:r>
+      <w:r>
+        <w:rPr>
+          <w:lang w:val="de-CH"/>
+        </w:rPr>
+        <w:t xml:space="preserve"> </w:t>
+      </w:r>
+      <w:r>
+        <w:rPr>
+          <w:lang w:val="de-CH"/>
+        </w:rPr>
+        <w:t>sieht man bereits, das</w:t>
+      </w:r>
+      <w:r>
+        <w:rPr>
+          <w:lang w:val="de-CH"/>
+        </w:rPr>
+        <w:t>s</w:t>
+      </w:r>
+      <w:r>
+        <w:rPr>
+          <w:lang w:val="de-CH"/>
+        </w:rPr>
+        <w:t xml:space="preserve"> aus K=7 eine leicht bessere</w:t>
+      </w:r>
+      <w:r>
+        <w:rPr>
+          <w:lang w:val="de-CH"/>
+        </w:rPr>
+        <w:t>/ausgeglichenere</w:t>
+      </w:r>
+      <w:r>
+        <w:rPr>
+          <w:lang w:val="de-CH"/>
+        </w:rPr>
+        <w:t xml:space="preserve"> Verteilung der Punkte resultiert als aus K=6.</w:t>
       </w:r>
     </w:p>
     <w:p>
@@ -1033,11 +1559,19 @@
           <w:lang w:val="de-CH"/>
         </w:rPr>
       </w:pPr>
-      <w:r>
-        <w:rPr>
-          <w:lang w:val="de-CH"/>
-        </w:rPr>
-        <w:t xml:space="preserve">Dinensionsreduktion ist erst Teil der nächsten Aufgabe, ich verzichte daher darauf, einen Algorithmus wie PCA oder t-SNE zur Visualisierung der entstandenen </w:t>
+      <w:proofErr w:type="spellStart"/>
+      <w:r>
+        <w:rPr>
+          <w:lang w:val="de-CH"/>
+        </w:rPr>
+        <w:t>Dinensionsreduktion</w:t>
+      </w:r>
+      <w:proofErr w:type="spellEnd"/>
+      <w:r>
+        <w:rPr>
+          <w:lang w:val="de-CH"/>
+        </w:rPr>
+        <w:t xml:space="preserve"> ist erst Teil der nächsten Aufgabe, ich verzichte daher darauf, einen Algorithmus wie PCA oder t-SNE zur Visualisierung der entstandenen </w:t>
       </w:r>
       <w:r>
         <w:rPr>
@@ -1075,14 +1609,12 @@
         </w:rPr>
         <w:t>3-</w:t>
       </w:r>
-      <w:proofErr w:type="gramStart"/>
-      <w:r>
-        <w:rPr>
-          <w:lang w:val="de-CH"/>
-        </w:rPr>
-        <w:t>Dimensionalen</w:t>
-      </w:r>
-      <w:proofErr w:type="gramEnd"/>
+      <w:r>
+        <w:rPr>
+          <w:lang w:val="de-CH"/>
+        </w:rPr>
+        <w:t>dimensionalen</w:t>
+      </w:r>
       <w:r>
         <w:rPr>
           <w:lang w:val="de-CH"/>
@@ -1117,7 +1649,7 @@
         <w:rPr>
           <w:lang w:val="de-CH"/>
         </w:rPr>
-        <w:t>Features</w:t>
+        <w:t>Feature</w:t>
       </w:r>
       <w:r>
         <w:rPr>
@@ -1343,19 +1875,25 @@
         <w:rPr>
           <w:lang w:val="de-CH"/>
         </w:rPr>
-        <w:t xml:space="preserve"> In den unteren beiden Plots ist zu </w:t>
-      </w:r>
-      <w:r>
-        <w:rPr>
-          <w:lang w:val="de-CH"/>
-        </w:rPr>
-        <w:t xml:space="preserve">z.B. </w:t>
-      </w:r>
-      <w:r>
-        <w:rPr>
-          <w:lang w:val="de-CH"/>
-        </w:rPr>
-        <w:t xml:space="preserve">erkennen, </w:t>
+        <w:t xml:space="preserve"> In den unteren beiden Plots ist </w:t>
+      </w:r>
+      <w:r>
+        <w:rPr>
+          <w:lang w:val="de-CH"/>
+        </w:rPr>
+        <w:t>unter anderem</w:t>
+      </w:r>
+      <w:r>
+        <w:rPr>
+          <w:lang w:val="de-CH"/>
+        </w:rPr>
+        <w:t xml:space="preserve"> </w:t>
+      </w:r>
+      <w:r>
+        <w:rPr>
+          <w:lang w:val="de-CH"/>
+        </w:rPr>
+        <w:t xml:space="preserve">zu erkennen, </w:t>
       </w:r>
       <w:r>
         <w:rPr>
@@ -1391,7 +1929,19 @@
         <w:rPr>
           <w:lang w:val="de-CH"/>
         </w:rPr>
-        <w:t xml:space="preserve"> die Anzahl Schlaf- und Badezimmer eine gewisse Korrelation aufweiset (was natürlich zu erwarten war).</w:t>
+        <w:t xml:space="preserve"> die Anzahl Schlaf- und Badezimmer eine gewisse Korrelation aufweise</w:t>
+      </w:r>
+      <w:r>
+        <w:rPr>
+          <w:lang w:val="de-CH"/>
+        </w:rPr>
+        <w:t>n</w:t>
+      </w:r>
+      <w:r>
+        <w:rPr>
+          <w:lang w:val="de-CH"/>
+        </w:rPr>
+        <w:t xml:space="preserve"> (was natürlich zu erwarten war).</w:t>
       </w:r>
     </w:p>
     <w:p>
@@ -1422,7 +1972,21 @@
         <w:rPr>
           <w:lang w:val="de-CH"/>
         </w:rPr>
-        <w:t xml:space="preserve"> Die Farbe-Cluster Beziehung ist irrelevant und könnte bei mehrmaligen ausführen des Codes ändern (wegen der Zufälligkeit des K-Means Algorithmus).</w:t>
+        <w:t xml:space="preserve"> Die Farbe-Cluster Beziehung ist irrelevant und könnte bei mehrmaligen ausführen des Codes ändern (wegen der Zufälligkeit des K-</w:t>
+      </w:r>
+      <w:proofErr w:type="spellStart"/>
+      <w:r>
+        <w:rPr>
+          <w:lang w:val="de-CH"/>
+        </w:rPr>
+        <w:t>Means</w:t>
+      </w:r>
+      <w:proofErr w:type="spellEnd"/>
+      <w:r>
+        <w:rPr>
+          <w:lang w:val="de-CH"/>
+        </w:rPr>
+        <w:t xml:space="preserve"> Algorithmus).</w:t>
       </w:r>
     </w:p>
     <w:p>
@@ -1547,6 +2111,30 @@
         </w:rPr>
         <w:t xml:space="preserve"> ausmachen.</w:t>
       </w:r>
+      <w:r>
+        <w:rPr>
+          <w:lang w:val="de-CH"/>
+        </w:rPr>
+        <w:t xml:space="preserve"> </w:t>
+      </w:r>
+      <w:r>
+        <w:rPr>
+          <w:lang w:val="de-CH"/>
+        </w:rPr>
+        <w:t>Es gilt zu beachten, dass die Varianzen und Mittelwerte a</w:t>
+      </w:r>
+      <w:r>
+        <w:rPr>
+          <w:lang w:val="de-CH"/>
+        </w:rPr>
+        <w:t>us den bereits normalisierten Features berechnet wurden</w:t>
+      </w:r>
+      <w:r>
+        <w:rPr>
+          <w:lang w:val="de-CH"/>
+        </w:rPr>
+        <w:t>.</w:t>
+      </w:r>
     </w:p>
     <w:p>
       <w:pPr>
@@ -1625,7 +2213,22 @@
           <w:sz w:val="16"/>
         </w:rPr>
         <w:tab/>
-        <w:t xml:space="preserve">sqft lot     </w:t>
+      </w:r>
+      <w:proofErr w:type="spellStart"/>
+      <w:r>
+        <w:rPr>
+          <w:rFonts w:ascii="Consolas" w:hAnsi="Consolas"/>
+          <w:sz w:val="16"/>
+        </w:rPr>
+        <w:t>sqft</w:t>
+      </w:r>
+      <w:proofErr w:type="spellEnd"/>
+      <w:r>
+        <w:rPr>
+          <w:rFonts w:ascii="Consolas" w:hAnsi="Consolas"/>
+          <w:sz w:val="16"/>
+        </w:rPr>
+        <w:t xml:space="preserve"> lot     </w:t>
       </w:r>
       <w:proofErr w:type="gramStart"/>
       <w:r>
@@ -1666,7 +2269,22 @@
           <w:sz w:val="16"/>
         </w:rPr>
         <w:tab/>
-        <w:t xml:space="preserve">yr built     </w:t>
+      </w:r>
+      <w:proofErr w:type="spellStart"/>
+      <w:r>
+        <w:rPr>
+          <w:rFonts w:ascii="Consolas" w:hAnsi="Consolas"/>
+          <w:sz w:val="16"/>
+        </w:rPr>
+        <w:t>yr</w:t>
+      </w:r>
+      <w:proofErr w:type="spellEnd"/>
+      <w:r>
+        <w:rPr>
+          <w:rFonts w:ascii="Consolas" w:hAnsi="Consolas"/>
+          <w:sz w:val="16"/>
+        </w:rPr>
+        <w:t xml:space="preserve"> built     </w:t>
       </w:r>
       <w:proofErr w:type="gramStart"/>
       <w:r>
@@ -1707,7 +2325,22 @@
           <w:sz w:val="16"/>
         </w:rPr>
         <w:tab/>
-        <w:t xml:space="preserve">sqft living  </w:t>
+      </w:r>
+      <w:proofErr w:type="spellStart"/>
+      <w:r>
+        <w:rPr>
+          <w:rFonts w:ascii="Consolas" w:hAnsi="Consolas"/>
+          <w:sz w:val="16"/>
+        </w:rPr>
+        <w:t>sqft</w:t>
+      </w:r>
+      <w:proofErr w:type="spellEnd"/>
+      <w:r>
+        <w:rPr>
+          <w:rFonts w:ascii="Consolas" w:hAnsi="Consolas"/>
+          <w:sz w:val="16"/>
+        </w:rPr>
+        <w:t xml:space="preserve"> living  </w:t>
       </w:r>
       <w:proofErr w:type="gramStart"/>
       <w:r>
@@ -1748,7 +2381,22 @@
           <w:sz w:val="16"/>
         </w:rPr>
         <w:tab/>
-        <w:t xml:space="preserve">sqft lot15   </w:t>
+      </w:r>
+      <w:proofErr w:type="spellStart"/>
+      <w:r>
+        <w:rPr>
+          <w:rFonts w:ascii="Consolas" w:hAnsi="Consolas"/>
+          <w:sz w:val="16"/>
+        </w:rPr>
+        <w:t>sqft</w:t>
+      </w:r>
+      <w:proofErr w:type="spellEnd"/>
+      <w:r>
+        <w:rPr>
+          <w:rFonts w:ascii="Consolas" w:hAnsi="Consolas"/>
+          <w:sz w:val="16"/>
+        </w:rPr>
+        <w:t xml:space="preserve"> lot15   </w:t>
       </w:r>
       <w:proofErr w:type="gramStart"/>
       <w:r>
@@ -1830,7 +2478,22 @@
           <w:sz w:val="16"/>
         </w:rPr>
         <w:tab/>
-        <w:t xml:space="preserve">sqft </w:t>
+      </w:r>
+      <w:proofErr w:type="spellStart"/>
+      <w:r>
+        <w:rPr>
+          <w:rFonts w:ascii="Consolas" w:hAnsi="Consolas"/>
+          <w:sz w:val="16"/>
+        </w:rPr>
+        <w:t>sqft</w:t>
+      </w:r>
+      <w:proofErr w:type="spellEnd"/>
+      <w:r>
+        <w:rPr>
+          <w:rFonts w:ascii="Consolas" w:hAnsi="Consolas"/>
+          <w:sz w:val="16"/>
+        </w:rPr>
+        <w:t xml:space="preserve"> </w:t>
       </w:r>
       <w:proofErr w:type="gramStart"/>
       <w:r>
@@ -1871,7 +2534,22 @@
           <w:sz w:val="16"/>
         </w:rPr>
         <w:tab/>
-        <w:t xml:space="preserve">sqft above   </w:t>
+      </w:r>
+      <w:proofErr w:type="spellStart"/>
+      <w:r>
+        <w:rPr>
+          <w:rFonts w:ascii="Consolas" w:hAnsi="Consolas"/>
+          <w:sz w:val="16"/>
+        </w:rPr>
+        <w:t>sqft</w:t>
+      </w:r>
+      <w:proofErr w:type="spellEnd"/>
+      <w:r>
+        <w:rPr>
+          <w:rFonts w:ascii="Consolas" w:hAnsi="Consolas"/>
+          <w:sz w:val="16"/>
+        </w:rPr>
+        <w:t xml:space="preserve"> above   </w:t>
       </w:r>
       <w:proofErr w:type="gramStart"/>
       <w:r>
@@ -1994,7 +2672,22 @@
           <w:sz w:val="16"/>
         </w:rPr>
         <w:tab/>
-        <w:t>sqft living</w:t>
+      </w:r>
+      <w:proofErr w:type="spellStart"/>
+      <w:r>
+        <w:rPr>
+          <w:rFonts w:ascii="Consolas" w:hAnsi="Consolas"/>
+          <w:sz w:val="16"/>
+        </w:rPr>
+        <w:t>sqft</w:t>
+      </w:r>
+      <w:proofErr w:type="spellEnd"/>
+      <w:r>
+        <w:rPr>
+          <w:rFonts w:ascii="Consolas" w:hAnsi="Consolas"/>
+          <w:sz w:val="16"/>
+        </w:rPr>
+        <w:t xml:space="preserve"> living</w:t>
       </w:r>
       <w:proofErr w:type="gramStart"/>
       <w:r>
@@ -2158,7 +2851,22 @@
           <w:sz w:val="16"/>
         </w:rPr>
         <w:tab/>
-        <w:t xml:space="preserve">lat          </w:t>
+      </w:r>
+      <w:proofErr w:type="spellStart"/>
+      <w:r>
+        <w:rPr>
+          <w:rFonts w:ascii="Consolas" w:hAnsi="Consolas"/>
+          <w:sz w:val="16"/>
+        </w:rPr>
+        <w:t>lat</w:t>
+      </w:r>
+      <w:proofErr w:type="spellEnd"/>
+      <w:r>
+        <w:rPr>
+          <w:rFonts w:ascii="Consolas" w:hAnsi="Consolas"/>
+          <w:sz w:val="16"/>
+        </w:rPr>
+        <w:t xml:space="preserve">          </w:t>
       </w:r>
       <w:proofErr w:type="gramStart"/>
       <w:r>
@@ -2265,7 +2973,22 @@
           <w:sz w:val="16"/>
         </w:rPr>
         <w:tab/>
-        <w:t xml:space="preserve">sqft living  </w:t>
+      </w:r>
+      <w:proofErr w:type="spellStart"/>
+      <w:r>
+        <w:rPr>
+          <w:rFonts w:ascii="Consolas" w:hAnsi="Consolas"/>
+          <w:sz w:val="16"/>
+        </w:rPr>
+        <w:t>sqft</w:t>
+      </w:r>
+      <w:proofErr w:type="spellEnd"/>
+      <w:r>
+        <w:rPr>
+          <w:rFonts w:ascii="Consolas" w:hAnsi="Consolas"/>
+          <w:sz w:val="16"/>
+        </w:rPr>
+        <w:t xml:space="preserve"> living  </w:t>
       </w:r>
       <w:proofErr w:type="gramStart"/>
       <w:r>
@@ -2306,7 +3029,22 @@
           <w:sz w:val="16"/>
         </w:rPr>
         <w:tab/>
-        <w:t xml:space="preserve">sqft above   </w:t>
+      </w:r>
+      <w:proofErr w:type="spellStart"/>
+      <w:r>
+        <w:rPr>
+          <w:rFonts w:ascii="Consolas" w:hAnsi="Consolas"/>
+          <w:sz w:val="16"/>
+        </w:rPr>
+        <w:t>sqft</w:t>
+      </w:r>
+      <w:proofErr w:type="spellEnd"/>
+      <w:r>
+        <w:rPr>
+          <w:rFonts w:ascii="Consolas" w:hAnsi="Consolas"/>
+          <w:sz w:val="16"/>
+        </w:rPr>
+        <w:t xml:space="preserve"> above   </w:t>
       </w:r>
       <w:proofErr w:type="gramStart"/>
       <w:r>
@@ -2388,7 +3126,22 @@
           <w:sz w:val="16"/>
         </w:rPr>
         <w:tab/>
-        <w:t xml:space="preserve">sqft lot     </w:t>
+      </w:r>
+      <w:proofErr w:type="spellStart"/>
+      <w:r>
+        <w:rPr>
+          <w:rFonts w:ascii="Consolas" w:hAnsi="Consolas"/>
+          <w:sz w:val="16"/>
+        </w:rPr>
+        <w:t>sqft</w:t>
+      </w:r>
+      <w:proofErr w:type="spellEnd"/>
+      <w:r>
+        <w:rPr>
+          <w:rFonts w:ascii="Consolas" w:hAnsi="Consolas"/>
+          <w:sz w:val="16"/>
+        </w:rPr>
+        <w:t xml:space="preserve"> lot     </w:t>
       </w:r>
       <w:proofErr w:type="gramStart"/>
       <w:r>
@@ -2429,7 +3182,22 @@
           <w:sz w:val="16"/>
         </w:rPr>
         <w:tab/>
-        <w:t xml:space="preserve">sqft lot15   </w:t>
+      </w:r>
+      <w:proofErr w:type="spellStart"/>
+      <w:r>
+        <w:rPr>
+          <w:rFonts w:ascii="Consolas" w:hAnsi="Consolas"/>
+          <w:sz w:val="16"/>
+        </w:rPr>
+        <w:t>sqft</w:t>
+      </w:r>
+      <w:proofErr w:type="spellEnd"/>
+      <w:r>
+        <w:rPr>
+          <w:rFonts w:ascii="Consolas" w:hAnsi="Consolas"/>
+          <w:sz w:val="16"/>
+        </w:rPr>
+        <w:t xml:space="preserve"> lot15   </w:t>
       </w:r>
       <w:proofErr w:type="gramStart"/>
       <w:r>
@@ -2470,7 +3238,22 @@
           <w:sz w:val="16"/>
         </w:rPr>
         <w:tab/>
-        <w:t>sqft living</w:t>
+      </w:r>
+      <w:proofErr w:type="spellStart"/>
+      <w:r>
+        <w:rPr>
+          <w:rFonts w:ascii="Consolas" w:hAnsi="Consolas"/>
+          <w:sz w:val="16"/>
+        </w:rPr>
+        <w:t>sqft</w:t>
+      </w:r>
+      <w:proofErr w:type="spellEnd"/>
+      <w:r>
+        <w:rPr>
+          <w:rFonts w:ascii="Consolas" w:hAnsi="Consolas"/>
+          <w:sz w:val="16"/>
+        </w:rPr>
+        <w:t xml:space="preserve"> living</w:t>
       </w:r>
       <w:proofErr w:type="gramStart"/>
       <w:r>
@@ -2552,7 +3335,22 @@
           <w:sz w:val="16"/>
         </w:rPr>
         <w:tab/>
-        <w:t xml:space="preserve">yr built     </w:t>
+      </w:r>
+      <w:proofErr w:type="spellStart"/>
+      <w:r>
+        <w:rPr>
+          <w:rFonts w:ascii="Consolas" w:hAnsi="Consolas"/>
+          <w:sz w:val="16"/>
+        </w:rPr>
+        <w:t>yr</w:t>
+      </w:r>
+      <w:proofErr w:type="spellEnd"/>
+      <w:r>
+        <w:rPr>
+          <w:rFonts w:ascii="Consolas" w:hAnsi="Consolas"/>
+          <w:sz w:val="16"/>
+        </w:rPr>
+        <w:t xml:space="preserve"> built     </w:t>
       </w:r>
       <w:proofErr w:type="gramStart"/>
       <w:r>
@@ -2593,7 +3391,22 @@
           <w:sz w:val="16"/>
         </w:rPr>
         <w:tab/>
-        <w:t xml:space="preserve">sqft </w:t>
+      </w:r>
+      <w:proofErr w:type="spellStart"/>
+      <w:r>
+        <w:rPr>
+          <w:rFonts w:ascii="Consolas" w:hAnsi="Consolas"/>
+          <w:sz w:val="16"/>
+        </w:rPr>
+        <w:t>sqft</w:t>
+      </w:r>
+      <w:proofErr w:type="spellEnd"/>
+      <w:r>
+        <w:rPr>
+          <w:rFonts w:ascii="Consolas" w:hAnsi="Consolas"/>
+          <w:sz w:val="16"/>
+        </w:rPr>
+        <w:t xml:space="preserve"> </w:t>
       </w:r>
       <w:proofErr w:type="gramStart"/>
       <w:r>
@@ -2716,7 +3529,22 @@
           <w:sz w:val="16"/>
         </w:rPr>
         <w:tab/>
-        <w:t xml:space="preserve">lat          </w:t>
+      </w:r>
+      <w:proofErr w:type="spellStart"/>
+      <w:r>
+        <w:rPr>
+          <w:rFonts w:ascii="Consolas" w:hAnsi="Consolas"/>
+          <w:sz w:val="16"/>
+        </w:rPr>
+        <w:t>lat</w:t>
+      </w:r>
+      <w:proofErr w:type="spellEnd"/>
+      <w:r>
+        <w:rPr>
+          <w:rFonts w:ascii="Consolas" w:hAnsi="Consolas"/>
+          <w:sz w:val="16"/>
+        </w:rPr>
+        <w:t xml:space="preserve">          </w:t>
       </w:r>
       <w:proofErr w:type="gramStart"/>
       <w:r>
@@ -2864,7 +3692,22 @@
           <w:sz w:val="16"/>
         </w:rPr>
         <w:tab/>
-        <w:t xml:space="preserve">lat          </w:t>
+      </w:r>
+      <w:proofErr w:type="spellStart"/>
+      <w:r>
+        <w:rPr>
+          <w:rFonts w:ascii="Consolas" w:hAnsi="Consolas"/>
+          <w:sz w:val="16"/>
+        </w:rPr>
+        <w:t>lat</w:t>
+      </w:r>
+      <w:proofErr w:type="spellEnd"/>
+      <w:r>
+        <w:rPr>
+          <w:rFonts w:ascii="Consolas" w:hAnsi="Consolas"/>
+          <w:sz w:val="16"/>
+        </w:rPr>
+        <w:t xml:space="preserve">          </w:t>
       </w:r>
       <w:proofErr w:type="gramStart"/>
       <w:r>
@@ -2905,7 +3748,22 @@
           <w:sz w:val="16"/>
         </w:rPr>
         <w:tab/>
-        <w:t xml:space="preserve">sqft lot15   </w:t>
+      </w:r>
+      <w:proofErr w:type="spellStart"/>
+      <w:r>
+        <w:rPr>
+          <w:rFonts w:ascii="Consolas" w:hAnsi="Consolas"/>
+          <w:sz w:val="16"/>
+        </w:rPr>
+        <w:t>sqft</w:t>
+      </w:r>
+      <w:proofErr w:type="spellEnd"/>
+      <w:r>
+        <w:rPr>
+          <w:rFonts w:ascii="Consolas" w:hAnsi="Consolas"/>
+          <w:sz w:val="16"/>
+        </w:rPr>
+        <w:t xml:space="preserve"> lot15   </w:t>
       </w:r>
       <w:proofErr w:type="gramStart"/>
       <w:r>
@@ -3069,7 +3927,22 @@
           <w:sz w:val="16"/>
         </w:rPr>
         <w:tab/>
-        <w:t xml:space="preserve">sqft lot     </w:t>
+      </w:r>
+      <w:proofErr w:type="spellStart"/>
+      <w:r>
+        <w:rPr>
+          <w:rFonts w:ascii="Consolas" w:hAnsi="Consolas"/>
+          <w:sz w:val="16"/>
+        </w:rPr>
+        <w:t>sqft</w:t>
+      </w:r>
+      <w:proofErr w:type="spellEnd"/>
+      <w:r>
+        <w:rPr>
+          <w:rFonts w:ascii="Consolas" w:hAnsi="Consolas"/>
+          <w:sz w:val="16"/>
+        </w:rPr>
+        <w:t xml:space="preserve"> lot     </w:t>
       </w:r>
       <w:proofErr w:type="gramStart"/>
       <w:r>
@@ -3151,7 +4024,22 @@
           <w:sz w:val="16"/>
         </w:rPr>
         <w:tab/>
-        <w:t xml:space="preserve">yr built     </w:t>
+      </w:r>
+      <w:proofErr w:type="spellStart"/>
+      <w:r>
+        <w:rPr>
+          <w:rFonts w:ascii="Consolas" w:hAnsi="Consolas"/>
+          <w:sz w:val="16"/>
+        </w:rPr>
+        <w:t>yr</w:t>
+      </w:r>
+      <w:proofErr w:type="spellEnd"/>
+      <w:r>
+        <w:rPr>
+          <w:rFonts w:ascii="Consolas" w:hAnsi="Consolas"/>
+          <w:sz w:val="16"/>
+        </w:rPr>
+        <w:t xml:space="preserve"> built     </w:t>
       </w:r>
       <w:proofErr w:type="gramStart"/>
       <w:r>
@@ -3274,7 +4162,22 @@
           <w:sz w:val="16"/>
         </w:rPr>
         <w:tab/>
-        <w:t xml:space="preserve">sqft living  </w:t>
+      </w:r>
+      <w:proofErr w:type="spellStart"/>
+      <w:r>
+        <w:rPr>
+          <w:rFonts w:ascii="Consolas" w:hAnsi="Consolas"/>
+          <w:sz w:val="16"/>
+        </w:rPr>
+        <w:t>sqft</w:t>
+      </w:r>
+      <w:proofErr w:type="spellEnd"/>
+      <w:r>
+        <w:rPr>
+          <w:rFonts w:ascii="Consolas" w:hAnsi="Consolas"/>
+          <w:sz w:val="16"/>
+        </w:rPr>
+        <w:t xml:space="preserve"> living  </w:t>
       </w:r>
       <w:proofErr w:type="gramStart"/>
       <w:r>
@@ -3315,7 +4218,22 @@
           <w:sz w:val="16"/>
         </w:rPr>
         <w:tab/>
-        <w:t>sqft living</w:t>
+      </w:r>
+      <w:proofErr w:type="spellStart"/>
+      <w:r>
+        <w:rPr>
+          <w:rFonts w:ascii="Consolas" w:hAnsi="Consolas"/>
+          <w:sz w:val="16"/>
+        </w:rPr>
+        <w:t>sqft</w:t>
+      </w:r>
+      <w:proofErr w:type="spellEnd"/>
+      <w:r>
+        <w:rPr>
+          <w:rFonts w:ascii="Consolas" w:hAnsi="Consolas"/>
+          <w:sz w:val="16"/>
+        </w:rPr>
+        <w:t xml:space="preserve"> living</w:t>
       </w:r>
       <w:proofErr w:type="gramStart"/>
       <w:r>
@@ -3356,7 +4274,22 @@
           <w:sz w:val="16"/>
         </w:rPr>
         <w:tab/>
-        <w:t xml:space="preserve">sqft above   </w:t>
+      </w:r>
+      <w:proofErr w:type="spellStart"/>
+      <w:r>
+        <w:rPr>
+          <w:rFonts w:ascii="Consolas" w:hAnsi="Consolas"/>
+          <w:sz w:val="16"/>
+        </w:rPr>
+        <w:t>sqft</w:t>
+      </w:r>
+      <w:proofErr w:type="spellEnd"/>
+      <w:r>
+        <w:rPr>
+          <w:rFonts w:ascii="Consolas" w:hAnsi="Consolas"/>
+          <w:sz w:val="16"/>
+        </w:rPr>
+        <w:t xml:space="preserve"> above   </w:t>
       </w:r>
       <w:proofErr w:type="gramStart"/>
       <w:r>
@@ -3397,7 +4330,22 @@
           <w:sz w:val="16"/>
         </w:rPr>
         <w:tab/>
-        <w:t xml:space="preserve">sqft </w:t>
+      </w:r>
+      <w:proofErr w:type="spellStart"/>
+      <w:r>
+        <w:rPr>
+          <w:rFonts w:ascii="Consolas" w:hAnsi="Consolas"/>
+          <w:sz w:val="16"/>
+        </w:rPr>
+        <w:t>sqft</w:t>
+      </w:r>
+      <w:proofErr w:type="spellEnd"/>
+      <w:r>
+        <w:rPr>
+          <w:rFonts w:ascii="Consolas" w:hAnsi="Consolas"/>
+          <w:sz w:val="16"/>
+        </w:rPr>
+        <w:t xml:space="preserve"> </w:t>
       </w:r>
       <w:proofErr w:type="gramStart"/>
       <w:r>
@@ -3504,7 +4452,22 @@
           <w:sz w:val="16"/>
         </w:rPr>
         <w:tab/>
-        <w:t xml:space="preserve">sqft lot     </w:t>
+      </w:r>
+      <w:proofErr w:type="spellStart"/>
+      <w:r>
+        <w:rPr>
+          <w:rFonts w:ascii="Consolas" w:hAnsi="Consolas"/>
+          <w:sz w:val="16"/>
+        </w:rPr>
+        <w:t>sqft</w:t>
+      </w:r>
+      <w:proofErr w:type="spellEnd"/>
+      <w:r>
+        <w:rPr>
+          <w:rFonts w:ascii="Consolas" w:hAnsi="Consolas"/>
+          <w:sz w:val="16"/>
+        </w:rPr>
+        <w:t xml:space="preserve"> lot     </w:t>
       </w:r>
       <w:proofErr w:type="gramStart"/>
       <w:r>
@@ -3545,7 +4508,22 @@
           <w:sz w:val="16"/>
         </w:rPr>
         <w:tab/>
-        <w:t xml:space="preserve">sqft lot15   </w:t>
+      </w:r>
+      <w:proofErr w:type="spellStart"/>
+      <w:r>
+        <w:rPr>
+          <w:rFonts w:ascii="Consolas" w:hAnsi="Consolas"/>
+          <w:sz w:val="16"/>
+        </w:rPr>
+        <w:t>sqft</w:t>
+      </w:r>
+      <w:proofErr w:type="spellEnd"/>
+      <w:r>
+        <w:rPr>
+          <w:rFonts w:ascii="Consolas" w:hAnsi="Consolas"/>
+          <w:sz w:val="16"/>
+        </w:rPr>
+        <w:t xml:space="preserve"> lot15   </w:t>
       </w:r>
       <w:proofErr w:type="gramStart"/>
       <w:r>
@@ -3586,7 +4564,22 @@
           <w:sz w:val="16"/>
         </w:rPr>
         <w:tab/>
-        <w:t xml:space="preserve">sqft </w:t>
+      </w:r>
+      <w:proofErr w:type="spellStart"/>
+      <w:r>
+        <w:rPr>
+          <w:rFonts w:ascii="Consolas" w:hAnsi="Consolas"/>
+          <w:sz w:val="16"/>
+        </w:rPr>
+        <w:t>sqft</w:t>
+      </w:r>
+      <w:proofErr w:type="spellEnd"/>
+      <w:r>
+        <w:rPr>
+          <w:rFonts w:ascii="Consolas" w:hAnsi="Consolas"/>
+          <w:sz w:val="16"/>
+        </w:rPr>
+        <w:t xml:space="preserve"> </w:t>
       </w:r>
       <w:proofErr w:type="gramStart"/>
       <w:r>
@@ -3709,7 +4702,22 @@
           <w:sz w:val="16"/>
         </w:rPr>
         <w:tab/>
-        <w:t xml:space="preserve">sqft living  </w:t>
+      </w:r>
+      <w:proofErr w:type="spellStart"/>
+      <w:r>
+        <w:rPr>
+          <w:rFonts w:ascii="Consolas" w:hAnsi="Consolas"/>
+          <w:sz w:val="16"/>
+        </w:rPr>
+        <w:t>sqft</w:t>
+      </w:r>
+      <w:proofErr w:type="spellEnd"/>
+      <w:r>
+        <w:rPr>
+          <w:rFonts w:ascii="Consolas" w:hAnsi="Consolas"/>
+          <w:sz w:val="16"/>
+        </w:rPr>
+        <w:t xml:space="preserve"> living  </w:t>
       </w:r>
       <w:proofErr w:type="gramStart"/>
       <w:r>
@@ -3750,7 +4758,22 @@
           <w:sz w:val="16"/>
         </w:rPr>
         <w:tab/>
-        <w:t xml:space="preserve">yr built     </w:t>
+      </w:r>
+      <w:proofErr w:type="spellStart"/>
+      <w:r>
+        <w:rPr>
+          <w:rFonts w:ascii="Consolas" w:hAnsi="Consolas"/>
+          <w:sz w:val="16"/>
+        </w:rPr>
+        <w:t>yr</w:t>
+      </w:r>
+      <w:proofErr w:type="spellEnd"/>
+      <w:r>
+        <w:rPr>
+          <w:rFonts w:ascii="Consolas" w:hAnsi="Consolas"/>
+          <w:sz w:val="16"/>
+        </w:rPr>
+        <w:t xml:space="preserve"> built     </w:t>
       </w:r>
       <w:proofErr w:type="gramStart"/>
       <w:r>
@@ -3790,8 +4813,24 @@
           <w:rFonts w:ascii="Consolas" w:hAnsi="Consolas"/>
           <w:sz w:val="16"/>
         </w:rPr>
-        <w:tab/>
-        <w:t xml:space="preserve">sqft above   </w:t>
+        <w:lastRenderedPageBreak/>
+        <w:tab/>
+      </w:r>
+      <w:proofErr w:type="spellStart"/>
+      <w:r>
+        <w:rPr>
+          <w:rFonts w:ascii="Consolas" w:hAnsi="Consolas"/>
+          <w:sz w:val="16"/>
+        </w:rPr>
+        <w:t>sqft</w:t>
+      </w:r>
+      <w:proofErr w:type="spellEnd"/>
+      <w:r>
+        <w:rPr>
+          <w:rFonts w:ascii="Consolas" w:hAnsi="Consolas"/>
+          <w:sz w:val="16"/>
+        </w:rPr>
+        <w:t xml:space="preserve"> above   </w:t>
       </w:r>
       <w:proofErr w:type="gramStart"/>
       <w:r>
@@ -3832,7 +4871,22 @@
           <w:sz w:val="16"/>
         </w:rPr>
         <w:tab/>
-        <w:t>sqft living</w:t>
+      </w:r>
+      <w:proofErr w:type="spellStart"/>
+      <w:r>
+        <w:rPr>
+          <w:rFonts w:ascii="Consolas" w:hAnsi="Consolas"/>
+          <w:sz w:val="16"/>
+        </w:rPr>
+        <w:t>sqft</w:t>
+      </w:r>
+      <w:proofErr w:type="spellEnd"/>
+      <w:r>
+        <w:rPr>
+          <w:rFonts w:ascii="Consolas" w:hAnsi="Consolas"/>
+          <w:sz w:val="16"/>
+        </w:rPr>
+        <w:t xml:space="preserve"> living</w:t>
       </w:r>
       <w:proofErr w:type="gramStart"/>
       <w:r>
@@ -3913,7 +4967,6 @@
           <w:rFonts w:ascii="Consolas" w:hAnsi="Consolas"/>
           <w:sz w:val="16"/>
         </w:rPr>
-        <w:lastRenderedPageBreak/>
         <w:tab/>
         <w:t xml:space="preserve">bathrooms    </w:t>
       </w:r>
@@ -4079,7 +5132,22 @@
           <w:sz w:val="16"/>
         </w:rPr>
         <w:tab/>
-        <w:t xml:space="preserve">lat          </w:t>
+      </w:r>
+      <w:proofErr w:type="spellStart"/>
+      <w:r>
+        <w:rPr>
+          <w:rFonts w:ascii="Consolas" w:hAnsi="Consolas"/>
+          <w:sz w:val="16"/>
+        </w:rPr>
+        <w:t>lat</w:t>
+      </w:r>
+      <w:proofErr w:type="spellEnd"/>
+      <w:r>
+        <w:rPr>
+          <w:rFonts w:ascii="Consolas" w:hAnsi="Consolas"/>
+          <w:sz w:val="16"/>
+        </w:rPr>
+        <w:t xml:space="preserve">          </w:t>
       </w:r>
       <w:proofErr w:type="gramStart"/>
       <w:r>
@@ -4145,7 +5213,22 @@
           <w:sz w:val="16"/>
         </w:rPr>
         <w:tab/>
-        <w:t xml:space="preserve">yr built     </w:t>
+      </w:r>
+      <w:proofErr w:type="spellStart"/>
+      <w:r>
+        <w:rPr>
+          <w:rFonts w:ascii="Consolas" w:hAnsi="Consolas"/>
+          <w:sz w:val="16"/>
+        </w:rPr>
+        <w:t>yr</w:t>
+      </w:r>
+      <w:proofErr w:type="spellEnd"/>
+      <w:r>
+        <w:rPr>
+          <w:rFonts w:ascii="Consolas" w:hAnsi="Consolas"/>
+          <w:sz w:val="16"/>
+        </w:rPr>
+        <w:t xml:space="preserve"> built     </w:t>
       </w:r>
       <w:proofErr w:type="gramStart"/>
       <w:r>
@@ -4350,7 +5433,22 @@
           <w:sz w:val="16"/>
         </w:rPr>
         <w:tab/>
-        <w:t>sqft living</w:t>
+      </w:r>
+      <w:proofErr w:type="spellStart"/>
+      <w:r>
+        <w:rPr>
+          <w:rFonts w:ascii="Consolas" w:hAnsi="Consolas"/>
+          <w:sz w:val="16"/>
+        </w:rPr>
+        <w:t>sqft</w:t>
+      </w:r>
+      <w:proofErr w:type="spellEnd"/>
+      <w:r>
+        <w:rPr>
+          <w:rFonts w:ascii="Consolas" w:hAnsi="Consolas"/>
+          <w:sz w:val="16"/>
+        </w:rPr>
+        <w:t xml:space="preserve"> living</w:t>
       </w:r>
       <w:proofErr w:type="gramStart"/>
       <w:r>
@@ -4432,7 +5530,22 @@
           <w:sz w:val="16"/>
         </w:rPr>
         <w:tab/>
-        <w:t xml:space="preserve">sqft </w:t>
+      </w:r>
+      <w:proofErr w:type="spellStart"/>
+      <w:r>
+        <w:rPr>
+          <w:rFonts w:ascii="Consolas" w:hAnsi="Consolas"/>
+          <w:sz w:val="16"/>
+        </w:rPr>
+        <w:t>sqft</w:t>
+      </w:r>
+      <w:proofErr w:type="spellEnd"/>
+      <w:r>
+        <w:rPr>
+          <w:rFonts w:ascii="Consolas" w:hAnsi="Consolas"/>
+          <w:sz w:val="16"/>
+        </w:rPr>
+        <w:t xml:space="preserve"> </w:t>
       </w:r>
       <w:proofErr w:type="gramStart"/>
       <w:r>
@@ -4514,7 +5627,22 @@
           <w:sz w:val="16"/>
         </w:rPr>
         <w:tab/>
-        <w:t xml:space="preserve">lat          </w:t>
+      </w:r>
+      <w:proofErr w:type="spellStart"/>
+      <w:r>
+        <w:rPr>
+          <w:rFonts w:ascii="Consolas" w:hAnsi="Consolas"/>
+          <w:sz w:val="16"/>
+        </w:rPr>
+        <w:t>lat</w:t>
+      </w:r>
+      <w:proofErr w:type="spellEnd"/>
+      <w:r>
+        <w:rPr>
+          <w:rFonts w:ascii="Consolas" w:hAnsi="Consolas"/>
+          <w:sz w:val="16"/>
+        </w:rPr>
+        <w:t xml:space="preserve">          </w:t>
       </w:r>
       <w:proofErr w:type="gramStart"/>
       <w:r>
@@ -4555,7 +5683,22 @@
           <w:sz w:val="16"/>
         </w:rPr>
         <w:tab/>
-        <w:t xml:space="preserve">sqft living  </w:t>
+      </w:r>
+      <w:proofErr w:type="spellStart"/>
+      <w:r>
+        <w:rPr>
+          <w:rFonts w:ascii="Consolas" w:hAnsi="Consolas"/>
+          <w:sz w:val="16"/>
+        </w:rPr>
+        <w:t>sqft</w:t>
+      </w:r>
+      <w:proofErr w:type="spellEnd"/>
+      <w:r>
+        <w:rPr>
+          <w:rFonts w:ascii="Consolas" w:hAnsi="Consolas"/>
+          <w:sz w:val="16"/>
+        </w:rPr>
+        <w:t xml:space="preserve"> living  </w:t>
       </w:r>
       <w:proofErr w:type="gramStart"/>
       <w:r>
@@ -4596,7 +5739,22 @@
           <w:sz w:val="16"/>
         </w:rPr>
         <w:tab/>
-        <w:t xml:space="preserve">sqft above   </w:t>
+      </w:r>
+      <w:proofErr w:type="spellStart"/>
+      <w:r>
+        <w:rPr>
+          <w:rFonts w:ascii="Consolas" w:hAnsi="Consolas"/>
+          <w:sz w:val="16"/>
+        </w:rPr>
+        <w:t>sqft</w:t>
+      </w:r>
+      <w:proofErr w:type="spellEnd"/>
+      <w:r>
+        <w:rPr>
+          <w:rFonts w:ascii="Consolas" w:hAnsi="Consolas"/>
+          <w:sz w:val="16"/>
+        </w:rPr>
+        <w:t xml:space="preserve"> above   </w:t>
       </w:r>
       <w:proofErr w:type="gramStart"/>
       <w:r>
@@ -4678,7 +5836,22 @@
           <w:sz w:val="16"/>
         </w:rPr>
         <w:tab/>
-        <w:t xml:space="preserve">sqft lot15   </w:t>
+      </w:r>
+      <w:proofErr w:type="spellStart"/>
+      <w:r>
+        <w:rPr>
+          <w:rFonts w:ascii="Consolas" w:hAnsi="Consolas"/>
+          <w:sz w:val="16"/>
+        </w:rPr>
+        <w:t>sqft</w:t>
+      </w:r>
+      <w:proofErr w:type="spellEnd"/>
+      <w:r>
+        <w:rPr>
+          <w:rFonts w:ascii="Consolas" w:hAnsi="Consolas"/>
+          <w:sz w:val="16"/>
+        </w:rPr>
+        <w:t xml:space="preserve"> lot15   </w:t>
       </w:r>
       <w:proofErr w:type="gramStart"/>
       <w:r>
@@ -4719,7 +5892,22 @@
           <w:sz w:val="16"/>
         </w:rPr>
         <w:tab/>
-        <w:t xml:space="preserve">sqft lot     </w:t>
+      </w:r>
+      <w:proofErr w:type="spellStart"/>
+      <w:r>
+        <w:rPr>
+          <w:rFonts w:ascii="Consolas" w:hAnsi="Consolas"/>
+          <w:sz w:val="16"/>
+        </w:rPr>
+        <w:t>sqft</w:t>
+      </w:r>
+      <w:proofErr w:type="spellEnd"/>
+      <w:r>
+        <w:rPr>
+          <w:rFonts w:ascii="Consolas" w:hAnsi="Consolas"/>
+          <w:sz w:val="16"/>
+        </w:rPr>
+        <w:t xml:space="preserve"> lot     </w:t>
       </w:r>
       <w:proofErr w:type="gramStart"/>
       <w:r>
@@ -4785,7 +5973,22 @@
           <w:sz w:val="16"/>
         </w:rPr>
         <w:tab/>
-        <w:t xml:space="preserve">sqft lot     </w:t>
+      </w:r>
+      <w:proofErr w:type="spellStart"/>
+      <w:r>
+        <w:rPr>
+          <w:rFonts w:ascii="Consolas" w:hAnsi="Consolas"/>
+          <w:sz w:val="16"/>
+        </w:rPr>
+        <w:t>sqft</w:t>
+      </w:r>
+      <w:proofErr w:type="spellEnd"/>
+      <w:r>
+        <w:rPr>
+          <w:rFonts w:ascii="Consolas" w:hAnsi="Consolas"/>
+          <w:sz w:val="16"/>
+        </w:rPr>
+        <w:t xml:space="preserve"> lot     </w:t>
       </w:r>
       <w:proofErr w:type="gramStart"/>
       <w:r>
@@ -4826,7 +6029,22 @@
           <w:sz w:val="16"/>
         </w:rPr>
         <w:tab/>
-        <w:t xml:space="preserve">sqft lot15   </w:t>
+      </w:r>
+      <w:proofErr w:type="spellStart"/>
+      <w:r>
+        <w:rPr>
+          <w:rFonts w:ascii="Consolas" w:hAnsi="Consolas"/>
+          <w:sz w:val="16"/>
+        </w:rPr>
+        <w:t>sqft</w:t>
+      </w:r>
+      <w:proofErr w:type="spellEnd"/>
+      <w:r>
+        <w:rPr>
+          <w:rFonts w:ascii="Consolas" w:hAnsi="Consolas"/>
+          <w:sz w:val="16"/>
+        </w:rPr>
+        <w:t xml:space="preserve"> lot15   </w:t>
       </w:r>
       <w:proofErr w:type="gramStart"/>
       <w:r>
@@ -4867,7 +6085,22 @@
           <w:sz w:val="16"/>
         </w:rPr>
         <w:tab/>
-        <w:t xml:space="preserve">sqft above   </w:t>
+      </w:r>
+      <w:proofErr w:type="spellStart"/>
+      <w:r>
+        <w:rPr>
+          <w:rFonts w:ascii="Consolas" w:hAnsi="Consolas"/>
+          <w:sz w:val="16"/>
+        </w:rPr>
+        <w:t>sqft</w:t>
+      </w:r>
+      <w:proofErr w:type="spellEnd"/>
+      <w:r>
+        <w:rPr>
+          <w:rFonts w:ascii="Consolas" w:hAnsi="Consolas"/>
+          <w:sz w:val="16"/>
+        </w:rPr>
+        <w:t xml:space="preserve"> above   </w:t>
       </w:r>
       <w:proofErr w:type="gramStart"/>
       <w:r>
@@ -4908,7 +6141,22 @@
           <w:sz w:val="16"/>
         </w:rPr>
         <w:tab/>
-        <w:t xml:space="preserve">sqft living  </w:t>
+      </w:r>
+      <w:proofErr w:type="spellStart"/>
+      <w:r>
+        <w:rPr>
+          <w:rFonts w:ascii="Consolas" w:hAnsi="Consolas"/>
+          <w:sz w:val="16"/>
+        </w:rPr>
+        <w:t>sqft</w:t>
+      </w:r>
+      <w:proofErr w:type="spellEnd"/>
+      <w:r>
+        <w:rPr>
+          <w:rFonts w:ascii="Consolas" w:hAnsi="Consolas"/>
+          <w:sz w:val="16"/>
+        </w:rPr>
+        <w:t xml:space="preserve"> living  </w:t>
       </w:r>
       <w:proofErr w:type="gramStart"/>
       <w:r>
@@ -5113,7 +6361,22 @@
           <w:sz w:val="16"/>
         </w:rPr>
         <w:tab/>
-        <w:t>sqft living</w:t>
+      </w:r>
+      <w:proofErr w:type="spellStart"/>
+      <w:r>
+        <w:rPr>
+          <w:rFonts w:ascii="Consolas" w:hAnsi="Consolas"/>
+          <w:sz w:val="16"/>
+        </w:rPr>
+        <w:t>sqft</w:t>
+      </w:r>
+      <w:proofErr w:type="spellEnd"/>
+      <w:r>
+        <w:rPr>
+          <w:rFonts w:ascii="Consolas" w:hAnsi="Consolas"/>
+          <w:sz w:val="16"/>
+        </w:rPr>
+        <w:t xml:space="preserve"> living</w:t>
       </w:r>
       <w:proofErr w:type="gramStart"/>
       <w:r>
@@ -5195,7 +6458,22 @@
           <w:sz w:val="16"/>
         </w:rPr>
         <w:tab/>
-        <w:t xml:space="preserve">lat          </w:t>
+      </w:r>
+      <w:proofErr w:type="spellStart"/>
+      <w:r>
+        <w:rPr>
+          <w:rFonts w:ascii="Consolas" w:hAnsi="Consolas"/>
+          <w:sz w:val="16"/>
+        </w:rPr>
+        <w:t>lat</w:t>
+      </w:r>
+      <w:proofErr w:type="spellEnd"/>
+      <w:r>
+        <w:rPr>
+          <w:rFonts w:ascii="Consolas" w:hAnsi="Consolas"/>
+          <w:sz w:val="16"/>
+        </w:rPr>
+        <w:t xml:space="preserve">          </w:t>
       </w:r>
       <w:proofErr w:type="gramStart"/>
       <w:r>
@@ -5236,7 +6514,22 @@
           <w:sz w:val="16"/>
         </w:rPr>
         <w:tab/>
-        <w:t xml:space="preserve">yr built     </w:t>
+      </w:r>
+      <w:proofErr w:type="spellStart"/>
+      <w:r>
+        <w:rPr>
+          <w:rFonts w:ascii="Consolas" w:hAnsi="Consolas"/>
+          <w:sz w:val="16"/>
+        </w:rPr>
+        <w:t>yr</w:t>
+      </w:r>
+      <w:proofErr w:type="spellEnd"/>
+      <w:r>
+        <w:rPr>
+          <w:rFonts w:ascii="Consolas" w:hAnsi="Consolas"/>
+          <w:sz w:val="16"/>
+        </w:rPr>
+        <w:t xml:space="preserve"> built     </w:t>
       </w:r>
       <w:proofErr w:type="gramStart"/>
       <w:r>
@@ -5277,7 +6570,22 @@
           <w:sz w:val="16"/>
         </w:rPr>
         <w:tab/>
-        <w:t xml:space="preserve">sqft </w:t>
+      </w:r>
+      <w:proofErr w:type="spellStart"/>
+      <w:r>
+        <w:rPr>
+          <w:rFonts w:ascii="Consolas" w:hAnsi="Consolas"/>
+          <w:sz w:val="16"/>
+        </w:rPr>
+        <w:t>sqft</w:t>
+      </w:r>
+      <w:proofErr w:type="spellEnd"/>
+      <w:r>
+        <w:rPr>
+          <w:rFonts w:ascii="Consolas" w:hAnsi="Consolas"/>
+          <w:sz w:val="16"/>
+        </w:rPr>
+        <w:t xml:space="preserve"> </w:t>
       </w:r>
       <w:proofErr w:type="gramStart"/>
       <w:r>
@@ -5425,7 +6733,22 @@
           <w:sz w:val="16"/>
         </w:rPr>
         <w:tab/>
-        <w:t xml:space="preserve">sqft lot     </w:t>
+      </w:r>
+      <w:proofErr w:type="spellStart"/>
+      <w:r>
+        <w:rPr>
+          <w:rFonts w:ascii="Consolas" w:hAnsi="Consolas"/>
+          <w:sz w:val="16"/>
+        </w:rPr>
+        <w:t>sqft</w:t>
+      </w:r>
+      <w:proofErr w:type="spellEnd"/>
+      <w:r>
+        <w:rPr>
+          <w:rFonts w:ascii="Consolas" w:hAnsi="Consolas"/>
+          <w:sz w:val="16"/>
+        </w:rPr>
+        <w:t xml:space="preserve"> lot     </w:t>
       </w:r>
       <w:proofErr w:type="gramStart"/>
       <w:r>
@@ -5466,7 +6789,22 @@
           <w:sz w:val="16"/>
         </w:rPr>
         <w:tab/>
-        <w:t xml:space="preserve">sqft lot15   </w:t>
+      </w:r>
+      <w:proofErr w:type="spellStart"/>
+      <w:r>
+        <w:rPr>
+          <w:rFonts w:ascii="Consolas" w:hAnsi="Consolas"/>
+          <w:sz w:val="16"/>
+        </w:rPr>
+        <w:t>sqft</w:t>
+      </w:r>
+      <w:proofErr w:type="spellEnd"/>
+      <w:r>
+        <w:rPr>
+          <w:rFonts w:ascii="Consolas" w:hAnsi="Consolas"/>
+          <w:sz w:val="16"/>
+        </w:rPr>
+        <w:t xml:space="preserve"> lot15   </w:t>
       </w:r>
       <w:proofErr w:type="gramStart"/>
       <w:r>
@@ -5507,7 +6845,22 @@
           <w:sz w:val="16"/>
         </w:rPr>
         <w:tab/>
-        <w:t xml:space="preserve">sqft above   </w:t>
+      </w:r>
+      <w:proofErr w:type="spellStart"/>
+      <w:r>
+        <w:rPr>
+          <w:rFonts w:ascii="Consolas" w:hAnsi="Consolas"/>
+          <w:sz w:val="16"/>
+        </w:rPr>
+        <w:t>sqft</w:t>
+      </w:r>
+      <w:proofErr w:type="spellEnd"/>
+      <w:r>
+        <w:rPr>
+          <w:rFonts w:ascii="Consolas" w:hAnsi="Consolas"/>
+          <w:sz w:val="16"/>
+        </w:rPr>
+        <w:t xml:space="preserve"> above   </w:t>
       </w:r>
       <w:proofErr w:type="gramStart"/>
       <w:r>
@@ -5548,7 +6901,22 @@
           <w:sz w:val="16"/>
         </w:rPr>
         <w:tab/>
-        <w:t xml:space="preserve">sqft living  </w:t>
+      </w:r>
+      <w:proofErr w:type="spellStart"/>
+      <w:r>
+        <w:rPr>
+          <w:rFonts w:ascii="Consolas" w:hAnsi="Consolas"/>
+          <w:sz w:val="16"/>
+        </w:rPr>
+        <w:t>sqft</w:t>
+      </w:r>
+      <w:proofErr w:type="spellEnd"/>
+      <w:r>
+        <w:rPr>
+          <w:rFonts w:ascii="Consolas" w:hAnsi="Consolas"/>
+          <w:sz w:val="16"/>
+        </w:rPr>
+        <w:t xml:space="preserve"> living  </w:t>
       </w:r>
       <w:proofErr w:type="gramStart"/>
       <w:r>
@@ -5671,7 +7039,22 @@
           <w:sz w:val="16"/>
         </w:rPr>
         <w:tab/>
-        <w:t>sqft living</w:t>
+      </w:r>
+      <w:proofErr w:type="spellStart"/>
+      <w:r>
+        <w:rPr>
+          <w:rFonts w:ascii="Consolas" w:hAnsi="Consolas"/>
+          <w:sz w:val="16"/>
+        </w:rPr>
+        <w:t>sqft</w:t>
+      </w:r>
+      <w:proofErr w:type="spellEnd"/>
+      <w:r>
+        <w:rPr>
+          <w:rFonts w:ascii="Consolas" w:hAnsi="Consolas"/>
+          <w:sz w:val="16"/>
+        </w:rPr>
+        <w:t xml:space="preserve"> living</w:t>
       </w:r>
       <w:proofErr w:type="gramStart"/>
       <w:r>
@@ -5753,7 +7136,22 @@
           <w:sz w:val="16"/>
         </w:rPr>
         <w:tab/>
-        <w:t xml:space="preserve">sqft </w:t>
+      </w:r>
+      <w:proofErr w:type="spellStart"/>
+      <w:r>
+        <w:rPr>
+          <w:rFonts w:ascii="Consolas" w:hAnsi="Consolas"/>
+          <w:sz w:val="16"/>
+        </w:rPr>
+        <w:t>sqft</w:t>
+      </w:r>
+      <w:proofErr w:type="spellEnd"/>
+      <w:r>
+        <w:rPr>
+          <w:rFonts w:ascii="Consolas" w:hAnsi="Consolas"/>
+          <w:sz w:val="16"/>
+        </w:rPr>
+        <w:t xml:space="preserve"> </w:t>
       </w:r>
       <w:proofErr w:type="gramStart"/>
       <w:r>
@@ -5876,7 +7274,22 @@
           <w:sz w:val="16"/>
         </w:rPr>
         <w:tab/>
-        <w:t xml:space="preserve">lat          </w:t>
+      </w:r>
+      <w:proofErr w:type="spellStart"/>
+      <w:r>
+        <w:rPr>
+          <w:rFonts w:ascii="Consolas" w:hAnsi="Consolas"/>
+          <w:sz w:val="16"/>
+        </w:rPr>
+        <w:t>lat</w:t>
+      </w:r>
+      <w:proofErr w:type="spellEnd"/>
+      <w:r>
+        <w:rPr>
+          <w:rFonts w:ascii="Consolas" w:hAnsi="Consolas"/>
+          <w:sz w:val="16"/>
+        </w:rPr>
+        <w:t xml:space="preserve">          </w:t>
       </w:r>
       <w:proofErr w:type="gramStart"/>
       <w:r>
@@ -5917,7 +7330,22 @@
           <w:sz w:val="16"/>
         </w:rPr>
         <w:tab/>
-        <w:t xml:space="preserve">yr built     </w:t>
+      </w:r>
+      <w:proofErr w:type="spellStart"/>
+      <w:r>
+        <w:rPr>
+          <w:rFonts w:ascii="Consolas" w:hAnsi="Consolas"/>
+          <w:sz w:val="16"/>
+        </w:rPr>
+        <w:t>yr</w:t>
+      </w:r>
+      <w:proofErr w:type="spellEnd"/>
+      <w:r>
+        <w:rPr>
+          <w:rFonts w:ascii="Consolas" w:hAnsi="Consolas"/>
+          <w:sz w:val="16"/>
+        </w:rPr>
+        <w:t xml:space="preserve"> built     </w:t>
       </w:r>
       <w:proofErr w:type="gramStart"/>
       <w:r>
@@ -6287,7 +7715,21 @@
         <w:rPr>
           <w:lang w:val="de-CH"/>
         </w:rPr>
-        <w:t xml:space="preserve"> (condition)</w:t>
+        <w:t xml:space="preserve"> (</w:t>
+      </w:r>
+      <w:proofErr w:type="spellStart"/>
+      <w:r>
+        <w:rPr>
+          <w:lang w:val="de-CH"/>
+        </w:rPr>
+        <w:t>condition</w:t>
+      </w:r>
+      <w:proofErr w:type="spellEnd"/>
+      <w:r>
+        <w:rPr>
+          <w:lang w:val="de-CH"/>
+        </w:rPr>
+        <w:t>)</w:t>
       </w:r>
     </w:p>
     <w:p>
@@ -6494,7 +7936,21 @@
         <w:rPr>
           <w:lang w:val="de-CH"/>
         </w:rPr>
-        <w:t>Vor dem Clustering wird aber diesmal der Feature Space auf die ersten drei Principal Components projiziert</w:t>
+        <w:t xml:space="preserve">Vor dem Clustering wird aber diesmal der Feature Space auf die ersten drei </w:t>
+      </w:r>
+      <w:proofErr w:type="spellStart"/>
+      <w:r>
+        <w:rPr>
+          <w:lang w:val="de-CH"/>
+        </w:rPr>
+        <w:t>Principal</w:t>
+      </w:r>
+      <w:proofErr w:type="spellEnd"/>
+      <w:r>
+        <w:rPr>
+          <w:lang w:val="de-CH"/>
+        </w:rPr>
+        <w:t xml:space="preserve"> Components projiziert</w:t>
       </w:r>
       <w:r>
         <w:rPr>
@@ -6531,6 +7987,19 @@
           <w:lang w:val="de-CH"/>
         </w:rPr>
         <w:t xml:space="preserve"> verschlechtert oder nicht.</w:t>
+      </w:r>
+    </w:p>
+    <w:p>
+      <w:pPr>
+        <w:rPr>
+          <w:lang w:val="de-CH"/>
+        </w:rPr>
+      </w:pPr>
+      <w:r>
+        <w:rPr>
+          <w:lang w:val="de-CH"/>
+        </w:rPr>
+        <w:t>Die neue Feature Matrix Z wird folgendermassen berechnet. Für weitere Details bitte direkt den Code konsultieren.</w:t>
       </w:r>
     </w:p>
     <w:p>
@@ -6552,7 +8021,27 @@
           <w:sz w:val="20"/>
           <w:szCs w:val="20"/>
         </w:rPr>
-        <w:t>[U, S] = pca(X);</w:t>
+        <w:t xml:space="preserve">[U, S] = </w:t>
+      </w:r>
+      <w:proofErr w:type="spellStart"/>
+      <w:r>
+        <w:rPr>
+          <w:rFonts w:ascii="Courier New" w:hAnsi="Courier New" w:cs="Courier New"/>
+          <w:color w:val="000000"/>
+          <w:sz w:val="20"/>
+          <w:szCs w:val="20"/>
+        </w:rPr>
+        <w:t>pca</w:t>
+      </w:r>
+      <w:proofErr w:type="spellEnd"/>
+      <w:r>
+        <w:rPr>
+          <w:rFonts w:ascii="Courier New" w:hAnsi="Courier New" w:cs="Courier New"/>
+          <w:color w:val="000000"/>
+          <w:sz w:val="20"/>
+          <w:szCs w:val="20"/>
+        </w:rPr>
+        <w:t>(X);</w:t>
       </w:r>
     </w:p>
     <w:p>
@@ -6567,6 +8056,7 @@
           <w:szCs w:val="24"/>
         </w:rPr>
       </w:pPr>
+      <w:proofErr w:type="spellStart"/>
       <w:r>
         <w:rPr>
           <w:rFonts w:ascii="Courier New" w:hAnsi="Courier New" w:cs="Courier New"/>
@@ -6574,7 +8064,17 @@
           <w:sz w:val="20"/>
           <w:szCs w:val="20"/>
         </w:rPr>
-        <w:t>n_components = 3;</w:t>
+        <w:t>n_components</w:t>
+      </w:r>
+      <w:proofErr w:type="spellEnd"/>
+      <w:r>
+        <w:rPr>
+          <w:rFonts w:ascii="Courier New" w:hAnsi="Courier New" w:cs="Courier New"/>
+          <w:color w:val="000000"/>
+          <w:sz w:val="20"/>
+          <w:szCs w:val="20"/>
+        </w:rPr>
+        <w:t xml:space="preserve"> = 3;</w:t>
       </w:r>
     </w:p>
     <w:p>
@@ -6599,6 +8099,7 @@
         </w:rPr>
         <w:t xml:space="preserve">Z = </w:t>
       </w:r>
+      <w:proofErr w:type="spellStart"/>
       <w:proofErr w:type="gramStart"/>
       <w:r>
         <w:rPr>
@@ -6607,9 +8108,9 @@
           <w:sz w:val="20"/>
           <w:szCs w:val="20"/>
         </w:rPr>
-        <w:t>projectData(</w:t>
-      </w:r>
-      <w:proofErr w:type="gramEnd"/>
+        <w:t>projectData</w:t>
+      </w:r>
+      <w:proofErr w:type="spellEnd"/>
       <w:r>
         <w:rPr>
           <w:rFonts w:ascii="Courier New" w:hAnsi="Courier New" w:cs="Courier New"/>
@@ -6617,7 +8118,37 @@
           <w:sz w:val="20"/>
           <w:szCs w:val="20"/>
         </w:rPr>
-        <w:t>X, U, n_components);</w:t>
+        <w:t>(</w:t>
+      </w:r>
+      <w:proofErr w:type="gramEnd"/>
+      <w:r>
+        <w:rPr>
+          <w:rFonts w:ascii="Courier New" w:hAnsi="Courier New" w:cs="Courier New"/>
+          <w:color w:val="000000"/>
+          <w:sz w:val="20"/>
+          <w:szCs w:val="20"/>
+        </w:rPr>
+        <w:t xml:space="preserve">X, U, </w:t>
+      </w:r>
+      <w:proofErr w:type="spellStart"/>
+      <w:r>
+        <w:rPr>
+          <w:rFonts w:ascii="Courier New" w:hAnsi="Courier New" w:cs="Courier New"/>
+          <w:color w:val="000000"/>
+          <w:sz w:val="20"/>
+          <w:szCs w:val="20"/>
+        </w:rPr>
+        <w:t>n_components</w:t>
+      </w:r>
+      <w:proofErr w:type="spellEnd"/>
+      <w:r>
+        <w:rPr>
+          <w:rFonts w:ascii="Courier New" w:hAnsi="Courier New" w:cs="Courier New"/>
+          <w:color w:val="000000"/>
+          <w:sz w:val="20"/>
+          <w:szCs w:val="20"/>
+        </w:rPr>
+        <w:t>);</w:t>
       </w:r>
     </w:p>
     <w:p>
@@ -6688,7 +8219,21 @@
         <w:rPr>
           <w:lang w:val="de-CH"/>
         </w:rPr>
-        <w:t>die ersten drei Principal Components einfach visualisieren:</w:t>
+        <w:t xml:space="preserve">die ersten drei </w:t>
+      </w:r>
+      <w:proofErr w:type="spellStart"/>
+      <w:r>
+        <w:rPr>
+          <w:lang w:val="de-CH"/>
+        </w:rPr>
+        <w:t>Principal</w:t>
+      </w:r>
+      <w:proofErr w:type="spellEnd"/>
+      <w:r>
+        <w:rPr>
+          <w:lang w:val="de-CH"/>
+        </w:rPr>
+        <w:t xml:space="preserve"> Components einfach visualisieren:</w:t>
       </w:r>
     </w:p>
     <w:p>
@@ -6776,7 +8321,14 @@
         <w:rPr>
           <w:lang w:val="de-CH"/>
         </w:rPr>
-        <w:t>negativ beeinflussen. Beispielsweise gibt es ganz wenig Häuser mit einer sehr hohen Anzahl Schlafzimmer, wie den Visualisierungen in Aufgabe 1 entnommen werden kann.</w:t>
+        <w:t xml:space="preserve">negativ beeinflussen. Beispielsweise gibt es ganz wenig Häuser mit einer sehr hohen Anzahl Schlafzimmer, wie den </w:t>
+      </w:r>
+      <w:r>
+        <w:rPr>
+          <w:lang w:val="de-CH"/>
+        </w:rPr>
+        <w:lastRenderedPageBreak/>
+        <w:t>Visualisierungen in Aufgabe 1 entnommen werden kann.</w:t>
       </w:r>
       <w:r>
         <w:rPr>
@@ -6806,57 +8358,126 @@
         <w:rPr>
           <w:lang w:val="de-CH"/>
         </w:rPr>
+        <w:t xml:space="preserve"> lasse ich den K-</w:t>
+      </w:r>
+      <w:proofErr w:type="spellStart"/>
+      <w:r>
+        <w:rPr>
+          <w:lang w:val="de-CH"/>
+        </w:rPr>
+        <w:t>Means</w:t>
+      </w:r>
+      <w:proofErr w:type="spellEnd"/>
+      <w:r>
+        <w:rPr>
+          <w:lang w:val="de-CH"/>
+        </w:rPr>
+        <w:t xml:space="preserve"> Algorithmus aber jeweils mit 20 zufälligen Initialisierungen laufen und verwende das beste Endergebnis.</w:t>
+      </w:r>
+      <w:r>
+        <w:rPr>
+          <w:lang w:val="de-CH"/>
+        </w:rPr>
+        <w:t xml:space="preserve"> Das dauert natürlich entsprechend länger, ist aber eine </w:t>
+      </w:r>
+      <w:r>
+        <w:rPr>
+          <w:lang w:val="de-CH"/>
+        </w:rPr>
+        <w:t>effektive</w:t>
+      </w:r>
+      <w:r>
+        <w:rPr>
+          <w:lang w:val="de-CH"/>
+        </w:rPr>
+        <w:t xml:space="preserve"> Taktik um </w:t>
+      </w:r>
+      <w:r>
+        <w:rPr>
+          <w:lang w:val="de-CH"/>
+        </w:rPr>
+        <w:t xml:space="preserve">ungute Resultat </w:t>
+      </w:r>
+      <w:r>
+        <w:rPr>
+          <w:lang w:val="de-CH"/>
+        </w:rPr>
+        <w:t>v</w:t>
+      </w:r>
+      <w:r>
+        <w:rPr>
+          <w:lang w:val="de-CH"/>
+        </w:rPr>
+        <w:t>on «schlechten» Zufallsinitialisierungen</w:t>
+      </w:r>
+      <w:r>
+        <w:rPr>
+          <w:lang w:val="de-CH"/>
+        </w:rPr>
+        <w:t xml:space="preserve"> zu vermeiden.</w:t>
+      </w:r>
+    </w:p>
+    <w:p>
+      <w:pPr>
+        <w:rPr>
+          <w:lang w:val="de-CH"/>
+        </w:rPr>
+      </w:pPr>
+      <w:r>
+        <w:rPr>
+          <w:lang w:val="de-CH"/>
+        </w:rPr>
+        <w:t xml:space="preserve">Weiter würden kategorische Features das Ergebnis </w:t>
+      </w:r>
+      <w:r>
+        <w:rPr>
+          <w:lang w:val="de-CH"/>
+        </w:rPr>
+        <w:t xml:space="preserve">tendenziell </w:t>
+      </w:r>
+      <w:r>
+        <w:rPr>
+          <w:lang w:val="de-CH"/>
+        </w:rPr>
+        <w:t>verschlechtern</w:t>
+      </w:r>
+      <w:r>
+        <w:rPr>
+          <w:lang w:val="de-CH"/>
+        </w:rPr>
+        <w:t>, zumindest solange sie nicht vorher bearbeitet werden</w:t>
+      </w:r>
+      <w:r>
+        <w:rPr>
+          <w:lang w:val="de-CH"/>
+        </w:rPr>
+        <w:t xml:space="preserve">, </w:t>
+      </w:r>
+      <w:r>
+        <w:rPr>
+          <w:lang w:val="de-CH"/>
+        </w:rPr>
+        <w:t xml:space="preserve">z.B. mit einem </w:t>
+      </w:r>
+      <w:proofErr w:type="spellStart"/>
+      <w:r>
+        <w:rPr>
+          <w:lang w:val="de-CH"/>
+        </w:rPr>
+        <w:t>one-hot</w:t>
+      </w:r>
+      <w:proofErr w:type="spellEnd"/>
+      <w:r>
+        <w:rPr>
+          <w:lang w:val="de-CH"/>
+        </w:rPr>
         <w:t xml:space="preserve"> </w:t>
       </w:r>
       <w:r>
         <w:rPr>
           <w:lang w:val="de-CH"/>
         </w:rPr>
-        <w:lastRenderedPageBreak/>
-        <w:t>lasse ich den K-Means Algorithmus aber jeweils mit 20 zufälligen Initialisierungen laufen und verwende das beste Endergebnis.</w:t>
-      </w:r>
-    </w:p>
-    <w:p>
-      <w:pPr>
-        <w:rPr>
-          <w:lang w:val="de-CH"/>
-        </w:rPr>
-      </w:pPr>
-      <w:r>
-        <w:rPr>
-          <w:lang w:val="de-CH"/>
-        </w:rPr>
-        <w:t xml:space="preserve">Weiter würden kategorische Features das Ergebnis </w:t>
-      </w:r>
-      <w:r>
-        <w:rPr>
-          <w:lang w:val="de-CH"/>
-        </w:rPr>
-        <w:t xml:space="preserve">tendenziell </w:t>
-      </w:r>
-      <w:r>
-        <w:rPr>
-          <w:lang w:val="de-CH"/>
-        </w:rPr>
-        <w:t>verschlechtern</w:t>
-      </w:r>
-      <w:r>
-        <w:rPr>
-          <w:lang w:val="de-CH"/>
-        </w:rPr>
-        <w:t>, zumindest solange sie nicht vorher bearbeitet werden</w:t>
-      </w:r>
-      <w:r>
-        <w:rPr>
-          <w:lang w:val="de-CH"/>
-        </w:rPr>
-        <w:t xml:space="preserve">, </w:t>
-      </w:r>
-      <w:r>
-        <w:rPr>
-          <w:lang w:val="de-CH"/>
-        </w:rPr>
-        <w:t>z.B. mit einem one-hot encoding</w:t>
+        <w:t>Encoding</w:t>
       </w:r>
       <w:r>
         <w:rPr>
@@ -6868,7 +8489,31 @@
         <w:rPr>
           <w:lang w:val="de-CH"/>
         </w:rPr>
-        <w:t xml:space="preserve"> Dies würde aber wiederum die Dimensionalität erhöhen</w:t>
+        <w:t xml:space="preserve"> Dies würde aber wiederum die Dimensionalität </w:t>
+      </w:r>
+      <w:r>
+        <w:rPr>
+          <w:lang w:val="de-CH"/>
+        </w:rPr>
+        <w:t xml:space="preserve">und somit </w:t>
+      </w:r>
+      <w:r>
+        <w:rPr>
+          <w:lang w:val="de-CH"/>
+        </w:rPr>
+        <w:t xml:space="preserve">auch die </w:t>
+      </w:r>
+      <w:r>
+        <w:rPr>
+          <w:lang w:val="de-CH"/>
+        </w:rPr>
+        <w:t xml:space="preserve">Laufzeit </w:t>
+      </w:r>
+      <w:r>
+        <w:rPr>
+          <w:lang w:val="de-CH"/>
+        </w:rPr>
+        <w:t>erhöhen</w:t>
       </w:r>
       <w:r>
         <w:rPr>
@@ -6967,7 +8612,21 @@
         <w:rPr>
           <w:lang w:val="de-CH"/>
         </w:rPr>
-        <w:t>, sondern eben eher nur ein grosser Blob.</w:t>
+        <w:t xml:space="preserve">, sondern eben eher nur ein grosser </w:t>
+      </w:r>
+      <w:proofErr w:type="spellStart"/>
+      <w:r>
+        <w:rPr>
+          <w:lang w:val="de-CH"/>
+        </w:rPr>
+        <w:t>Blob</w:t>
+      </w:r>
+      <w:proofErr w:type="spellEnd"/>
+      <w:r>
+        <w:rPr>
+          <w:lang w:val="de-CH"/>
+        </w:rPr>
+        <w:t>.</w:t>
       </w:r>
     </w:p>
     <w:p>
@@ -6991,11 +8650,19 @@
           <w:lang w:val="de-CH"/>
         </w:rPr>
       </w:pPr>
-      <w:r>
-        <w:rPr>
-          <w:lang w:val="de-CH"/>
-        </w:rPr>
-        <w:t>Elbow Plot</w:t>
+      <w:proofErr w:type="spellStart"/>
+      <w:r>
+        <w:rPr>
+          <w:lang w:val="de-CH"/>
+        </w:rPr>
+        <w:t>Elbow</w:t>
+      </w:r>
+      <w:proofErr w:type="spellEnd"/>
+      <w:r>
+        <w:rPr>
+          <w:lang w:val="de-CH"/>
+        </w:rPr>
+        <w:t xml:space="preserve"> Plot</w:t>
       </w:r>
     </w:p>
     <w:p>
@@ -7020,7 +8687,21 @@
         <w:rPr>
           <w:lang w:val="de-CH"/>
         </w:rPr>
-        <w:t xml:space="preserve"> Der Resultierende Elbow-Plot sieht ähnlich aus, wie beim Clustering ohne vorherige Dimensionsreduktion.</w:t>
+        <w:t xml:space="preserve"> Der Resultierende </w:t>
+      </w:r>
+      <w:proofErr w:type="spellStart"/>
+      <w:r>
+        <w:rPr>
+          <w:lang w:val="de-CH"/>
+        </w:rPr>
+        <w:t>Elbow</w:t>
+      </w:r>
+      <w:proofErr w:type="spellEnd"/>
+      <w:r>
+        <w:rPr>
+          <w:lang w:val="de-CH"/>
+        </w:rPr>
+        <w:t>-Plot sieht ähnlich aus, wie beim Clustering ohne vorherige Dimensionsreduktion.</w:t>
       </w:r>
       <w:r>
         <w:rPr>
@@ -7032,7 +8713,21 @@
         <w:rPr>
           <w:lang w:val="de-CH"/>
         </w:rPr>
-        <w:t>Gemäss Plot käme am ehesten K=5 oder K=7 in Frage, dort gibt es jeweils einen kleinen «Elbow».</w:t>
+        <w:t>Gemäss Plot käme am ehesten K=5 oder K=7 in Frage, dort gibt es jeweils einen kleinen «</w:t>
+      </w:r>
+      <w:proofErr w:type="spellStart"/>
+      <w:r>
+        <w:rPr>
+          <w:lang w:val="de-CH"/>
+        </w:rPr>
+        <w:t>Elbow</w:t>
+      </w:r>
+      <w:proofErr w:type="spellEnd"/>
+      <w:r>
+        <w:rPr>
+          <w:lang w:val="de-CH"/>
+        </w:rPr>
+        <w:t>».</w:t>
       </w:r>
     </w:p>
     <w:p>
@@ -7048,8 +8743,8 @@
         </w:rPr>
         <w:drawing>
           <wp:inline distT="0" distB="0" distL="0" distR="0" wp14:anchorId="0F692B7C" wp14:editId="6BF04353">
-            <wp:extent cx="5353050" cy="4819650"/>
-            <wp:effectExtent l="0" t="0" r="0" b="0"/>
+            <wp:extent cx="4857750" cy="4373704"/>
+            <wp:effectExtent l="0" t="0" r="0" b="8255"/>
             <wp:docPr id="38" name="Picture 38"/>
             <wp:cNvGraphicFramePr>
               <a:graphicFrameLocks xmlns:a="http://schemas.openxmlformats.org/drawingml/2006/main" noChangeAspect="1"/>
@@ -7070,7 +8765,7 @@
                   <pic:spPr>
                     <a:xfrm>
                       <a:off x="0" y="0"/>
-                      <a:ext cx="5353050" cy="4819650"/>
+                      <a:ext cx="4862510" cy="4377989"/>
                     </a:xfrm>
                     <a:prstGeom prst="rect">
                       <a:avLst/>
@@ -7343,13 +9038,31 @@
         <w:rPr>
           <w:lang w:val="de-CH"/>
         </w:rPr>
+        <w:t>t</w:t>
+      </w:r>
+      <w:r>
+        <w:rPr>
+          <w:lang w:val="de-CH"/>
+        </w:rPr>
         <w:t xml:space="preserve"> </w:t>
       </w:r>
       <w:r>
         <w:rPr>
           <w:lang w:val="de-CH"/>
         </w:rPr>
-        <w:t>K=7 eine gute Wahl zu sein.</w:t>
+        <w:t xml:space="preserve">K=7 eine </w:t>
+      </w:r>
+      <w:r>
+        <w:rPr>
+          <w:lang w:val="de-CH"/>
+        </w:rPr>
+        <w:t>geeignete</w:t>
+      </w:r>
+      <w:r>
+        <w:rPr>
+          <w:lang w:val="de-CH"/>
+        </w:rPr>
+        <w:t xml:space="preserve"> Wahl zu sein.</w:t>
       </w:r>
     </w:p>
     <w:p>
@@ -7752,41 +9465,142 @@
           <w:lang w:val="de-CH"/>
         </w:rPr>
       </w:pPr>
-      <w:r>
-        <w:rPr>
-          <w:rFonts w:ascii="Consolas" w:hAnsi="Consolas"/>
-          <w:sz w:val="16"/>
-          <w:szCs w:val="16"/>
-          <w:lang w:val="de-CH"/>
-        </w:rPr>
-        <w:t>cluster 1 contains 3.9% of the datapoints:</w:t>
-      </w:r>
-    </w:p>
-    <w:p>
-      <w:pPr>
-        <w:pStyle w:val="NoSpacing"/>
-        <w:rPr>
-          <w:rFonts w:ascii="Consolas" w:hAnsi="Consolas"/>
-          <w:sz w:val="16"/>
-          <w:szCs w:val="16"/>
-        </w:rPr>
-      </w:pPr>
-      <w:r>
-        <w:rPr>
-          <w:rFonts w:ascii="Consolas" w:hAnsi="Consolas"/>
-          <w:sz w:val="16"/>
-          <w:szCs w:val="16"/>
-          <w:lang w:val="de-CH"/>
-        </w:rPr>
-        <w:tab/>
-      </w:r>
-      <w:r>
-        <w:rPr>
-          <w:rFonts w:ascii="Consolas" w:hAnsi="Consolas"/>
-          <w:sz w:val="16"/>
-          <w:szCs w:val="16"/>
-        </w:rPr>
-        <w:t xml:space="preserve">lat          </w:t>
+      <w:proofErr w:type="spellStart"/>
+      <w:r>
+        <w:rPr>
+          <w:rFonts w:ascii="Consolas" w:hAnsi="Consolas"/>
+          <w:sz w:val="16"/>
+          <w:szCs w:val="16"/>
+          <w:lang w:val="de-CH"/>
+        </w:rPr>
+        <w:t>cluster</w:t>
+      </w:r>
+      <w:proofErr w:type="spellEnd"/>
+      <w:r>
+        <w:rPr>
+          <w:rFonts w:ascii="Consolas" w:hAnsi="Consolas"/>
+          <w:sz w:val="16"/>
+          <w:szCs w:val="16"/>
+          <w:lang w:val="de-CH"/>
+        </w:rPr>
+        <w:t xml:space="preserve"> 1 </w:t>
+      </w:r>
+      <w:proofErr w:type="spellStart"/>
+      <w:r>
+        <w:rPr>
+          <w:rFonts w:ascii="Consolas" w:hAnsi="Consolas"/>
+          <w:sz w:val="16"/>
+          <w:szCs w:val="16"/>
+          <w:lang w:val="de-CH"/>
+        </w:rPr>
+        <w:t>contains</w:t>
+      </w:r>
+      <w:proofErr w:type="spellEnd"/>
+      <w:r>
+        <w:rPr>
+          <w:rFonts w:ascii="Consolas" w:hAnsi="Consolas"/>
+          <w:sz w:val="16"/>
+          <w:szCs w:val="16"/>
+          <w:lang w:val="de-CH"/>
+        </w:rPr>
+        <w:t xml:space="preserve"> 3.9% </w:t>
+      </w:r>
+      <w:proofErr w:type="spellStart"/>
+      <w:r>
+        <w:rPr>
+          <w:rFonts w:ascii="Consolas" w:hAnsi="Consolas"/>
+          <w:sz w:val="16"/>
+          <w:szCs w:val="16"/>
+          <w:lang w:val="de-CH"/>
+        </w:rPr>
+        <w:t>of</w:t>
+      </w:r>
+      <w:proofErr w:type="spellEnd"/>
+      <w:r>
+        <w:rPr>
+          <w:rFonts w:ascii="Consolas" w:hAnsi="Consolas"/>
+          <w:sz w:val="16"/>
+          <w:szCs w:val="16"/>
+          <w:lang w:val="de-CH"/>
+        </w:rPr>
+        <w:t xml:space="preserve"> </w:t>
+      </w:r>
+      <w:proofErr w:type="spellStart"/>
+      <w:r>
+        <w:rPr>
+          <w:rFonts w:ascii="Consolas" w:hAnsi="Consolas"/>
+          <w:sz w:val="16"/>
+          <w:szCs w:val="16"/>
+          <w:lang w:val="de-CH"/>
+        </w:rPr>
+        <w:t>the</w:t>
+      </w:r>
+      <w:proofErr w:type="spellEnd"/>
+      <w:r>
+        <w:rPr>
+          <w:rFonts w:ascii="Consolas" w:hAnsi="Consolas"/>
+          <w:sz w:val="16"/>
+          <w:szCs w:val="16"/>
+          <w:lang w:val="de-CH"/>
+        </w:rPr>
+        <w:t xml:space="preserve"> </w:t>
+      </w:r>
+      <w:proofErr w:type="spellStart"/>
+      <w:r>
+        <w:rPr>
+          <w:rFonts w:ascii="Consolas" w:hAnsi="Consolas"/>
+          <w:sz w:val="16"/>
+          <w:szCs w:val="16"/>
+          <w:lang w:val="de-CH"/>
+        </w:rPr>
+        <w:t>datapoints</w:t>
+      </w:r>
+      <w:proofErr w:type="spellEnd"/>
+      <w:r>
+        <w:rPr>
+          <w:rFonts w:ascii="Consolas" w:hAnsi="Consolas"/>
+          <w:sz w:val="16"/>
+          <w:szCs w:val="16"/>
+          <w:lang w:val="de-CH"/>
+        </w:rPr>
+        <w:t>:</w:t>
+      </w:r>
+    </w:p>
+    <w:p>
+      <w:pPr>
+        <w:pStyle w:val="NoSpacing"/>
+        <w:rPr>
+          <w:rFonts w:ascii="Consolas" w:hAnsi="Consolas"/>
+          <w:sz w:val="16"/>
+          <w:szCs w:val="16"/>
+        </w:rPr>
+      </w:pPr>
+      <w:r>
+        <w:rPr>
+          <w:rFonts w:ascii="Consolas" w:hAnsi="Consolas"/>
+          <w:sz w:val="16"/>
+          <w:szCs w:val="16"/>
+          <w:lang w:val="de-CH"/>
+        </w:rPr>
+        <w:tab/>
+      </w:r>
+      <w:proofErr w:type="spellStart"/>
+      <w:r>
+        <w:rPr>
+          <w:rFonts w:ascii="Consolas" w:hAnsi="Consolas"/>
+          <w:sz w:val="16"/>
+          <w:szCs w:val="16"/>
+        </w:rPr>
+        <w:t>lat</w:t>
+      </w:r>
+      <w:proofErr w:type="spellEnd"/>
+      <w:r>
+        <w:rPr>
+          <w:rFonts w:ascii="Consolas" w:hAnsi="Consolas"/>
+          <w:sz w:val="16"/>
+          <w:szCs w:val="16"/>
+        </w:rPr>
+        <w:t xml:space="preserve">          </w:t>
       </w:r>
       <w:proofErr w:type="gramStart"/>
       <w:r>
@@ -7970,7 +9784,24 @@
           <w:szCs w:val="16"/>
         </w:rPr>
         <w:tab/>
-        <w:t xml:space="preserve">sqft lot15   </w:t>
+      </w:r>
+      <w:proofErr w:type="spellStart"/>
+      <w:r>
+        <w:rPr>
+          <w:rFonts w:ascii="Consolas" w:hAnsi="Consolas"/>
+          <w:sz w:val="16"/>
+          <w:szCs w:val="16"/>
+        </w:rPr>
+        <w:t>sqft</w:t>
+      </w:r>
+      <w:proofErr w:type="spellEnd"/>
+      <w:r>
+        <w:rPr>
+          <w:rFonts w:ascii="Consolas" w:hAnsi="Consolas"/>
+          <w:sz w:val="16"/>
+          <w:szCs w:val="16"/>
+        </w:rPr>
+        <w:t xml:space="preserve"> lot15   </w:t>
       </w:r>
       <w:proofErr w:type="gramStart"/>
       <w:r>
@@ -8016,7 +9847,24 @@
           <w:szCs w:val="16"/>
         </w:rPr>
         <w:tab/>
-        <w:t xml:space="preserve">yr built     </w:t>
+      </w:r>
+      <w:proofErr w:type="spellStart"/>
+      <w:r>
+        <w:rPr>
+          <w:rFonts w:ascii="Consolas" w:hAnsi="Consolas"/>
+          <w:sz w:val="16"/>
+          <w:szCs w:val="16"/>
+        </w:rPr>
+        <w:t>yr</w:t>
+      </w:r>
+      <w:proofErr w:type="spellEnd"/>
+      <w:r>
+        <w:rPr>
+          <w:rFonts w:ascii="Consolas" w:hAnsi="Consolas"/>
+          <w:sz w:val="16"/>
+          <w:szCs w:val="16"/>
+        </w:rPr>
+        <w:t xml:space="preserve"> built     </w:t>
       </w:r>
       <w:proofErr w:type="gramStart"/>
       <w:r>
@@ -8108,7 +9956,24 @@
           <w:szCs w:val="16"/>
         </w:rPr>
         <w:tab/>
-        <w:t xml:space="preserve">sqft lot     </w:t>
+      </w:r>
+      <w:proofErr w:type="spellStart"/>
+      <w:r>
+        <w:rPr>
+          <w:rFonts w:ascii="Consolas" w:hAnsi="Consolas"/>
+          <w:sz w:val="16"/>
+          <w:szCs w:val="16"/>
+        </w:rPr>
+        <w:t>sqft</w:t>
+      </w:r>
+      <w:proofErr w:type="spellEnd"/>
+      <w:r>
+        <w:rPr>
+          <w:rFonts w:ascii="Consolas" w:hAnsi="Consolas"/>
+          <w:sz w:val="16"/>
+          <w:szCs w:val="16"/>
+        </w:rPr>
+        <w:t xml:space="preserve"> lot     </w:t>
       </w:r>
       <w:proofErr w:type="gramStart"/>
       <w:r>
@@ -8200,7 +10065,24 @@
           <w:szCs w:val="16"/>
         </w:rPr>
         <w:tab/>
-        <w:t xml:space="preserve">sqft living  </w:t>
+      </w:r>
+      <w:proofErr w:type="spellStart"/>
+      <w:r>
+        <w:rPr>
+          <w:rFonts w:ascii="Consolas" w:hAnsi="Consolas"/>
+          <w:sz w:val="16"/>
+          <w:szCs w:val="16"/>
+        </w:rPr>
+        <w:t>sqft</w:t>
+      </w:r>
+      <w:proofErr w:type="spellEnd"/>
+      <w:r>
+        <w:rPr>
+          <w:rFonts w:ascii="Consolas" w:hAnsi="Consolas"/>
+          <w:sz w:val="16"/>
+          <w:szCs w:val="16"/>
+        </w:rPr>
+        <w:t xml:space="preserve"> living  </w:t>
       </w:r>
       <w:proofErr w:type="gramStart"/>
       <w:r>
@@ -8246,7 +10128,24 @@
           <w:szCs w:val="16"/>
         </w:rPr>
         <w:tab/>
-        <w:t>sqft living</w:t>
+      </w:r>
+      <w:proofErr w:type="spellStart"/>
+      <w:r>
+        <w:rPr>
+          <w:rFonts w:ascii="Consolas" w:hAnsi="Consolas"/>
+          <w:sz w:val="16"/>
+          <w:szCs w:val="16"/>
+        </w:rPr>
+        <w:t>sqft</w:t>
+      </w:r>
+      <w:proofErr w:type="spellEnd"/>
+      <w:r>
+        <w:rPr>
+          <w:rFonts w:ascii="Consolas" w:hAnsi="Consolas"/>
+          <w:sz w:val="16"/>
+          <w:szCs w:val="16"/>
+        </w:rPr>
+        <w:t xml:space="preserve"> living</w:t>
       </w:r>
       <w:proofErr w:type="gramStart"/>
       <w:r>
@@ -8292,7 +10191,24 @@
           <w:szCs w:val="16"/>
         </w:rPr>
         <w:tab/>
-        <w:t xml:space="preserve">sqft above   </w:t>
+      </w:r>
+      <w:proofErr w:type="spellStart"/>
+      <w:r>
+        <w:rPr>
+          <w:rFonts w:ascii="Consolas" w:hAnsi="Consolas"/>
+          <w:sz w:val="16"/>
+          <w:szCs w:val="16"/>
+        </w:rPr>
+        <w:t>sqft</w:t>
+      </w:r>
+      <w:proofErr w:type="spellEnd"/>
+      <w:r>
+        <w:rPr>
+          <w:rFonts w:ascii="Consolas" w:hAnsi="Consolas"/>
+          <w:sz w:val="16"/>
+          <w:szCs w:val="16"/>
+        </w:rPr>
+        <w:t xml:space="preserve"> above   </w:t>
       </w:r>
       <w:proofErr w:type="gramStart"/>
       <w:r>
@@ -8384,7 +10300,24 @@
           <w:szCs w:val="16"/>
         </w:rPr>
         <w:tab/>
-        <w:t xml:space="preserve">sqft </w:t>
+      </w:r>
+      <w:proofErr w:type="spellStart"/>
+      <w:r>
+        <w:rPr>
+          <w:rFonts w:ascii="Consolas" w:hAnsi="Consolas"/>
+          <w:sz w:val="16"/>
+          <w:szCs w:val="16"/>
+        </w:rPr>
+        <w:t>sqft</w:t>
+      </w:r>
+      <w:proofErr w:type="spellEnd"/>
+      <w:r>
+        <w:rPr>
+          <w:rFonts w:ascii="Consolas" w:hAnsi="Consolas"/>
+          <w:sz w:val="16"/>
+          <w:szCs w:val="16"/>
+        </w:rPr>
+        <w:t xml:space="preserve"> </w:t>
       </w:r>
       <w:proofErr w:type="gramStart"/>
       <w:r>
@@ -8504,7 +10437,24 @@
           <w:szCs w:val="16"/>
         </w:rPr>
         <w:tab/>
-        <w:t xml:space="preserve">sqft living  </w:t>
+      </w:r>
+      <w:proofErr w:type="spellStart"/>
+      <w:r>
+        <w:rPr>
+          <w:rFonts w:ascii="Consolas" w:hAnsi="Consolas"/>
+          <w:sz w:val="16"/>
+          <w:szCs w:val="16"/>
+        </w:rPr>
+        <w:t>sqft</w:t>
+      </w:r>
+      <w:proofErr w:type="spellEnd"/>
+      <w:r>
+        <w:rPr>
+          <w:rFonts w:ascii="Consolas" w:hAnsi="Consolas"/>
+          <w:sz w:val="16"/>
+          <w:szCs w:val="16"/>
+        </w:rPr>
+        <w:t xml:space="preserve"> living  </w:t>
       </w:r>
       <w:proofErr w:type="gramStart"/>
       <w:r>
@@ -8596,7 +10546,24 @@
           <w:szCs w:val="16"/>
         </w:rPr>
         <w:tab/>
-        <w:t xml:space="preserve">sqft lot     </w:t>
+      </w:r>
+      <w:proofErr w:type="spellStart"/>
+      <w:r>
+        <w:rPr>
+          <w:rFonts w:ascii="Consolas" w:hAnsi="Consolas"/>
+          <w:sz w:val="16"/>
+          <w:szCs w:val="16"/>
+        </w:rPr>
+        <w:t>sqft</w:t>
+      </w:r>
+      <w:proofErr w:type="spellEnd"/>
+      <w:r>
+        <w:rPr>
+          <w:rFonts w:ascii="Consolas" w:hAnsi="Consolas"/>
+          <w:sz w:val="16"/>
+          <w:szCs w:val="16"/>
+        </w:rPr>
+        <w:t xml:space="preserve"> lot     </w:t>
       </w:r>
       <w:proofErr w:type="gramStart"/>
       <w:r>
@@ -8642,7 +10609,24 @@
           <w:szCs w:val="16"/>
         </w:rPr>
         <w:tab/>
-        <w:t xml:space="preserve">sqft above   </w:t>
+      </w:r>
+      <w:proofErr w:type="spellStart"/>
+      <w:r>
+        <w:rPr>
+          <w:rFonts w:ascii="Consolas" w:hAnsi="Consolas"/>
+          <w:sz w:val="16"/>
+          <w:szCs w:val="16"/>
+        </w:rPr>
+        <w:t>sqft</w:t>
+      </w:r>
+      <w:proofErr w:type="spellEnd"/>
+      <w:r>
+        <w:rPr>
+          <w:rFonts w:ascii="Consolas" w:hAnsi="Consolas"/>
+          <w:sz w:val="16"/>
+          <w:szCs w:val="16"/>
+        </w:rPr>
+        <w:t xml:space="preserve"> above   </w:t>
       </w:r>
       <w:proofErr w:type="gramStart"/>
       <w:r>
@@ -8688,7 +10672,24 @@
           <w:szCs w:val="16"/>
         </w:rPr>
         <w:tab/>
-        <w:t xml:space="preserve">sqft lot15   </w:t>
+      </w:r>
+      <w:proofErr w:type="spellStart"/>
+      <w:r>
+        <w:rPr>
+          <w:rFonts w:ascii="Consolas" w:hAnsi="Consolas"/>
+          <w:sz w:val="16"/>
+          <w:szCs w:val="16"/>
+        </w:rPr>
+        <w:t>sqft</w:t>
+      </w:r>
+      <w:proofErr w:type="spellEnd"/>
+      <w:r>
+        <w:rPr>
+          <w:rFonts w:ascii="Consolas" w:hAnsi="Consolas"/>
+          <w:sz w:val="16"/>
+          <w:szCs w:val="16"/>
+        </w:rPr>
+        <w:t xml:space="preserve"> lot15   </w:t>
       </w:r>
       <w:proofErr w:type="gramStart"/>
       <w:r>
@@ -8734,7 +10735,24 @@
           <w:szCs w:val="16"/>
         </w:rPr>
         <w:tab/>
-        <w:t xml:space="preserve">sqft </w:t>
+      </w:r>
+      <w:proofErr w:type="spellStart"/>
+      <w:r>
+        <w:rPr>
+          <w:rFonts w:ascii="Consolas" w:hAnsi="Consolas"/>
+          <w:sz w:val="16"/>
+          <w:szCs w:val="16"/>
+        </w:rPr>
+        <w:t>sqft</w:t>
+      </w:r>
+      <w:proofErr w:type="spellEnd"/>
+      <w:r>
+        <w:rPr>
+          <w:rFonts w:ascii="Consolas" w:hAnsi="Consolas"/>
+          <w:sz w:val="16"/>
+          <w:szCs w:val="16"/>
+        </w:rPr>
+        <w:t xml:space="preserve"> </w:t>
       </w:r>
       <w:proofErr w:type="gramStart"/>
       <w:r>
@@ -8826,7 +10844,24 @@
           <w:szCs w:val="16"/>
         </w:rPr>
         <w:tab/>
-        <w:t>sqft living</w:t>
+      </w:r>
+      <w:proofErr w:type="spellStart"/>
+      <w:r>
+        <w:rPr>
+          <w:rFonts w:ascii="Consolas" w:hAnsi="Consolas"/>
+          <w:sz w:val="16"/>
+          <w:szCs w:val="16"/>
+        </w:rPr>
+        <w:t>sqft</w:t>
+      </w:r>
+      <w:proofErr w:type="spellEnd"/>
+      <w:r>
+        <w:rPr>
+          <w:rFonts w:ascii="Consolas" w:hAnsi="Consolas"/>
+          <w:sz w:val="16"/>
+          <w:szCs w:val="16"/>
+        </w:rPr>
+        <w:t xml:space="preserve"> living</w:t>
       </w:r>
       <w:proofErr w:type="gramStart"/>
       <w:r>
@@ -9010,7 +11045,24 @@
           <w:szCs w:val="16"/>
         </w:rPr>
         <w:tab/>
-        <w:t xml:space="preserve">yr built     </w:t>
+      </w:r>
+      <w:proofErr w:type="spellStart"/>
+      <w:r>
+        <w:rPr>
+          <w:rFonts w:ascii="Consolas" w:hAnsi="Consolas"/>
+          <w:sz w:val="16"/>
+          <w:szCs w:val="16"/>
+        </w:rPr>
+        <w:t>yr</w:t>
+      </w:r>
+      <w:proofErr w:type="spellEnd"/>
+      <w:r>
+        <w:rPr>
+          <w:rFonts w:ascii="Consolas" w:hAnsi="Consolas"/>
+          <w:sz w:val="16"/>
+          <w:szCs w:val="16"/>
+        </w:rPr>
+        <w:t xml:space="preserve"> built     </w:t>
       </w:r>
       <w:proofErr w:type="gramStart"/>
       <w:r>
@@ -9102,7 +11154,24 @@
           <w:szCs w:val="16"/>
         </w:rPr>
         <w:tab/>
-        <w:t xml:space="preserve">lat          </w:t>
+      </w:r>
+      <w:proofErr w:type="spellStart"/>
+      <w:r>
+        <w:rPr>
+          <w:rFonts w:ascii="Consolas" w:hAnsi="Consolas"/>
+          <w:sz w:val="16"/>
+          <w:szCs w:val="16"/>
+        </w:rPr>
+        <w:t>lat</w:t>
+      </w:r>
+      <w:proofErr w:type="spellEnd"/>
+      <w:r>
+        <w:rPr>
+          <w:rFonts w:ascii="Consolas" w:hAnsi="Consolas"/>
+          <w:sz w:val="16"/>
+          <w:szCs w:val="16"/>
+        </w:rPr>
+        <w:t xml:space="preserve">          </w:t>
       </w:r>
       <w:proofErr w:type="gramStart"/>
       <w:r>
@@ -9222,7 +11291,24 @@
           <w:szCs w:val="16"/>
         </w:rPr>
         <w:tab/>
-        <w:t xml:space="preserve">sqft lot     </w:t>
+      </w:r>
+      <w:proofErr w:type="spellStart"/>
+      <w:r>
+        <w:rPr>
+          <w:rFonts w:ascii="Consolas" w:hAnsi="Consolas"/>
+          <w:sz w:val="16"/>
+          <w:szCs w:val="16"/>
+        </w:rPr>
+        <w:t>sqft</w:t>
+      </w:r>
+      <w:proofErr w:type="spellEnd"/>
+      <w:r>
+        <w:rPr>
+          <w:rFonts w:ascii="Consolas" w:hAnsi="Consolas"/>
+          <w:sz w:val="16"/>
+          <w:szCs w:val="16"/>
+        </w:rPr>
+        <w:t xml:space="preserve"> lot     </w:t>
       </w:r>
       <w:proofErr w:type="gramStart"/>
       <w:r>
@@ -9268,7 +11354,24 @@
           <w:szCs w:val="16"/>
         </w:rPr>
         <w:tab/>
-        <w:t xml:space="preserve">sqft lot15   </w:t>
+      </w:r>
+      <w:proofErr w:type="spellStart"/>
+      <w:r>
+        <w:rPr>
+          <w:rFonts w:ascii="Consolas" w:hAnsi="Consolas"/>
+          <w:sz w:val="16"/>
+          <w:szCs w:val="16"/>
+        </w:rPr>
+        <w:t>sqft</w:t>
+      </w:r>
+      <w:proofErr w:type="spellEnd"/>
+      <w:r>
+        <w:rPr>
+          <w:rFonts w:ascii="Consolas" w:hAnsi="Consolas"/>
+          <w:sz w:val="16"/>
+          <w:szCs w:val="16"/>
+        </w:rPr>
+        <w:t xml:space="preserve"> lot15   </w:t>
       </w:r>
       <w:proofErr w:type="gramStart"/>
       <w:r>
@@ -9314,7 +11417,24 @@
           <w:szCs w:val="16"/>
         </w:rPr>
         <w:tab/>
-        <w:t xml:space="preserve">sqft living  </w:t>
+      </w:r>
+      <w:proofErr w:type="spellStart"/>
+      <w:r>
+        <w:rPr>
+          <w:rFonts w:ascii="Consolas" w:hAnsi="Consolas"/>
+          <w:sz w:val="16"/>
+          <w:szCs w:val="16"/>
+        </w:rPr>
+        <w:t>sqft</w:t>
+      </w:r>
+      <w:proofErr w:type="spellEnd"/>
+      <w:r>
+        <w:rPr>
+          <w:rFonts w:ascii="Consolas" w:hAnsi="Consolas"/>
+          <w:sz w:val="16"/>
+          <w:szCs w:val="16"/>
+        </w:rPr>
+        <w:t xml:space="preserve"> living  </w:t>
       </w:r>
       <w:proofErr w:type="gramStart"/>
       <w:r>
@@ -9360,7 +11480,24 @@
           <w:szCs w:val="16"/>
         </w:rPr>
         <w:tab/>
-        <w:t xml:space="preserve">sqft above   </w:t>
+      </w:r>
+      <w:proofErr w:type="spellStart"/>
+      <w:r>
+        <w:rPr>
+          <w:rFonts w:ascii="Consolas" w:hAnsi="Consolas"/>
+          <w:sz w:val="16"/>
+          <w:szCs w:val="16"/>
+        </w:rPr>
+        <w:t>sqft</w:t>
+      </w:r>
+      <w:proofErr w:type="spellEnd"/>
+      <w:r>
+        <w:rPr>
+          <w:rFonts w:ascii="Consolas" w:hAnsi="Consolas"/>
+          <w:sz w:val="16"/>
+          <w:szCs w:val="16"/>
+        </w:rPr>
+        <w:t xml:space="preserve"> above   </w:t>
       </w:r>
       <w:proofErr w:type="gramStart"/>
       <w:r>
@@ -9498,7 +11635,24 @@
           <w:szCs w:val="16"/>
         </w:rPr>
         <w:tab/>
-        <w:t>sqft living</w:t>
+      </w:r>
+      <w:proofErr w:type="spellStart"/>
+      <w:r>
+        <w:rPr>
+          <w:rFonts w:ascii="Consolas" w:hAnsi="Consolas"/>
+          <w:sz w:val="16"/>
+          <w:szCs w:val="16"/>
+        </w:rPr>
+        <w:t>sqft</w:t>
+      </w:r>
+      <w:proofErr w:type="spellEnd"/>
+      <w:r>
+        <w:rPr>
+          <w:rFonts w:ascii="Consolas" w:hAnsi="Consolas"/>
+          <w:sz w:val="16"/>
+          <w:szCs w:val="16"/>
+        </w:rPr>
+        <w:t xml:space="preserve"> living</w:t>
       </w:r>
       <w:proofErr w:type="gramStart"/>
       <w:r>
@@ -9682,7 +11836,24 @@
           <w:szCs w:val="16"/>
         </w:rPr>
         <w:tab/>
-        <w:t xml:space="preserve">yr built     </w:t>
+      </w:r>
+      <w:proofErr w:type="spellStart"/>
+      <w:r>
+        <w:rPr>
+          <w:rFonts w:ascii="Consolas" w:hAnsi="Consolas"/>
+          <w:sz w:val="16"/>
+          <w:szCs w:val="16"/>
+        </w:rPr>
+        <w:t>yr</w:t>
+      </w:r>
+      <w:proofErr w:type="spellEnd"/>
+      <w:r>
+        <w:rPr>
+          <w:rFonts w:ascii="Consolas" w:hAnsi="Consolas"/>
+          <w:sz w:val="16"/>
+          <w:szCs w:val="16"/>
+        </w:rPr>
+        <w:t xml:space="preserve"> built     </w:t>
       </w:r>
       <w:proofErr w:type="gramStart"/>
       <w:r>
@@ -9774,7 +11945,24 @@
           <w:szCs w:val="16"/>
         </w:rPr>
         <w:tab/>
-        <w:t xml:space="preserve">sqft </w:t>
+      </w:r>
+      <w:proofErr w:type="spellStart"/>
+      <w:r>
+        <w:rPr>
+          <w:rFonts w:ascii="Consolas" w:hAnsi="Consolas"/>
+          <w:sz w:val="16"/>
+          <w:szCs w:val="16"/>
+        </w:rPr>
+        <w:t>sqft</w:t>
+      </w:r>
+      <w:proofErr w:type="spellEnd"/>
+      <w:r>
+        <w:rPr>
+          <w:rFonts w:ascii="Consolas" w:hAnsi="Consolas"/>
+          <w:sz w:val="16"/>
+          <w:szCs w:val="16"/>
+        </w:rPr>
+        <w:t xml:space="preserve"> </w:t>
       </w:r>
       <w:proofErr w:type="gramStart"/>
       <w:r>
@@ -9820,7 +12008,24 @@
           <w:szCs w:val="16"/>
         </w:rPr>
         <w:tab/>
-        <w:t xml:space="preserve">lat          </w:t>
+      </w:r>
+      <w:proofErr w:type="spellStart"/>
+      <w:r>
+        <w:rPr>
+          <w:rFonts w:ascii="Consolas" w:hAnsi="Consolas"/>
+          <w:sz w:val="16"/>
+          <w:szCs w:val="16"/>
+        </w:rPr>
+        <w:t>lat</w:t>
+      </w:r>
+      <w:proofErr w:type="spellEnd"/>
+      <w:r>
+        <w:rPr>
+          <w:rFonts w:ascii="Consolas" w:hAnsi="Consolas"/>
+          <w:sz w:val="16"/>
+          <w:szCs w:val="16"/>
+        </w:rPr>
+        <w:t xml:space="preserve">          </w:t>
       </w:r>
       <w:proofErr w:type="gramStart"/>
       <w:r>
@@ -9940,7 +12145,24 @@
           <w:szCs w:val="16"/>
         </w:rPr>
         <w:tab/>
-        <w:t xml:space="preserve">yr built     </w:t>
+      </w:r>
+      <w:proofErr w:type="spellStart"/>
+      <w:r>
+        <w:rPr>
+          <w:rFonts w:ascii="Consolas" w:hAnsi="Consolas"/>
+          <w:sz w:val="16"/>
+          <w:szCs w:val="16"/>
+        </w:rPr>
+        <w:t>yr</w:t>
+      </w:r>
+      <w:proofErr w:type="spellEnd"/>
+      <w:r>
+        <w:rPr>
+          <w:rFonts w:ascii="Consolas" w:hAnsi="Consolas"/>
+          <w:sz w:val="16"/>
+          <w:szCs w:val="16"/>
+        </w:rPr>
+        <w:t xml:space="preserve"> built     </w:t>
       </w:r>
       <w:proofErr w:type="gramStart"/>
       <w:r>
@@ -10032,7 +12254,24 @@
           <w:szCs w:val="16"/>
         </w:rPr>
         <w:tab/>
-        <w:t>sqft living</w:t>
+      </w:r>
+      <w:proofErr w:type="spellStart"/>
+      <w:r>
+        <w:rPr>
+          <w:rFonts w:ascii="Consolas" w:hAnsi="Consolas"/>
+          <w:sz w:val="16"/>
+          <w:szCs w:val="16"/>
+        </w:rPr>
+        <w:t>sqft</w:t>
+      </w:r>
+      <w:proofErr w:type="spellEnd"/>
+      <w:r>
+        <w:rPr>
+          <w:rFonts w:ascii="Consolas" w:hAnsi="Consolas"/>
+          <w:sz w:val="16"/>
+          <w:szCs w:val="16"/>
+        </w:rPr>
+        <w:t xml:space="preserve"> living</w:t>
       </w:r>
       <w:proofErr w:type="gramStart"/>
       <w:r>
@@ -10308,7 +12547,24 @@
           <w:szCs w:val="16"/>
         </w:rPr>
         <w:tab/>
-        <w:t xml:space="preserve">sqft living  </w:t>
+      </w:r>
+      <w:proofErr w:type="spellStart"/>
+      <w:r>
+        <w:rPr>
+          <w:rFonts w:ascii="Consolas" w:hAnsi="Consolas"/>
+          <w:sz w:val="16"/>
+          <w:szCs w:val="16"/>
+        </w:rPr>
+        <w:t>sqft</w:t>
+      </w:r>
+      <w:proofErr w:type="spellEnd"/>
+      <w:r>
+        <w:rPr>
+          <w:rFonts w:ascii="Consolas" w:hAnsi="Consolas"/>
+          <w:sz w:val="16"/>
+          <w:szCs w:val="16"/>
+        </w:rPr>
+        <w:t xml:space="preserve"> living  </w:t>
       </w:r>
       <w:proofErr w:type="gramStart"/>
       <w:r>
@@ -10354,7 +12610,24 @@
           <w:szCs w:val="16"/>
         </w:rPr>
         <w:tab/>
-        <w:t xml:space="preserve">sqft </w:t>
+      </w:r>
+      <w:proofErr w:type="spellStart"/>
+      <w:r>
+        <w:rPr>
+          <w:rFonts w:ascii="Consolas" w:hAnsi="Consolas"/>
+          <w:sz w:val="16"/>
+          <w:szCs w:val="16"/>
+        </w:rPr>
+        <w:t>sqft</w:t>
+      </w:r>
+      <w:proofErr w:type="spellEnd"/>
+      <w:r>
+        <w:rPr>
+          <w:rFonts w:ascii="Consolas" w:hAnsi="Consolas"/>
+          <w:sz w:val="16"/>
+          <w:szCs w:val="16"/>
+        </w:rPr>
+        <w:t xml:space="preserve"> </w:t>
       </w:r>
       <w:proofErr w:type="gramStart"/>
       <w:r>
@@ -10400,7 +12673,24 @@
           <w:szCs w:val="16"/>
         </w:rPr>
         <w:tab/>
-        <w:t xml:space="preserve">sqft above   </w:t>
+      </w:r>
+      <w:proofErr w:type="spellStart"/>
+      <w:r>
+        <w:rPr>
+          <w:rFonts w:ascii="Consolas" w:hAnsi="Consolas"/>
+          <w:sz w:val="16"/>
+          <w:szCs w:val="16"/>
+        </w:rPr>
+        <w:t>sqft</w:t>
+      </w:r>
+      <w:proofErr w:type="spellEnd"/>
+      <w:r>
+        <w:rPr>
+          <w:rFonts w:ascii="Consolas" w:hAnsi="Consolas"/>
+          <w:sz w:val="16"/>
+          <w:szCs w:val="16"/>
+        </w:rPr>
+        <w:t xml:space="preserve"> above   </w:t>
       </w:r>
       <w:proofErr w:type="gramStart"/>
       <w:r>
@@ -10492,7 +12782,24 @@
           <w:szCs w:val="16"/>
         </w:rPr>
         <w:tab/>
-        <w:t xml:space="preserve">lat          </w:t>
+      </w:r>
+      <w:proofErr w:type="spellStart"/>
+      <w:r>
+        <w:rPr>
+          <w:rFonts w:ascii="Consolas" w:hAnsi="Consolas"/>
+          <w:sz w:val="16"/>
+          <w:szCs w:val="16"/>
+        </w:rPr>
+        <w:t>lat</w:t>
+      </w:r>
+      <w:proofErr w:type="spellEnd"/>
+      <w:r>
+        <w:rPr>
+          <w:rFonts w:ascii="Consolas" w:hAnsi="Consolas"/>
+          <w:sz w:val="16"/>
+          <w:szCs w:val="16"/>
+        </w:rPr>
+        <w:t xml:space="preserve">          </w:t>
       </w:r>
       <w:proofErr w:type="gramStart"/>
       <w:r>
@@ -10538,7 +12845,24 @@
           <w:szCs w:val="16"/>
         </w:rPr>
         <w:tab/>
-        <w:t xml:space="preserve">sqft lot15   </w:t>
+      </w:r>
+      <w:proofErr w:type="spellStart"/>
+      <w:r>
+        <w:rPr>
+          <w:rFonts w:ascii="Consolas" w:hAnsi="Consolas"/>
+          <w:sz w:val="16"/>
+          <w:szCs w:val="16"/>
+        </w:rPr>
+        <w:t>sqft</w:t>
+      </w:r>
+      <w:proofErr w:type="spellEnd"/>
+      <w:r>
+        <w:rPr>
+          <w:rFonts w:ascii="Consolas" w:hAnsi="Consolas"/>
+          <w:sz w:val="16"/>
+          <w:szCs w:val="16"/>
+        </w:rPr>
+        <w:t xml:space="preserve"> lot15   </w:t>
       </w:r>
       <w:proofErr w:type="gramStart"/>
       <w:r>
@@ -10584,7 +12908,24 @@
           <w:szCs w:val="16"/>
         </w:rPr>
         <w:tab/>
-        <w:t xml:space="preserve">sqft lot     </w:t>
+      </w:r>
+      <w:proofErr w:type="spellStart"/>
+      <w:r>
+        <w:rPr>
+          <w:rFonts w:ascii="Consolas" w:hAnsi="Consolas"/>
+          <w:sz w:val="16"/>
+          <w:szCs w:val="16"/>
+        </w:rPr>
+        <w:t>sqft</w:t>
+      </w:r>
+      <w:proofErr w:type="spellEnd"/>
+      <w:r>
+        <w:rPr>
+          <w:rFonts w:ascii="Consolas" w:hAnsi="Consolas"/>
+          <w:sz w:val="16"/>
+          <w:szCs w:val="16"/>
+        </w:rPr>
+        <w:t xml:space="preserve"> lot     </w:t>
       </w:r>
       <w:proofErr w:type="gramStart"/>
       <w:r>
@@ -10658,7 +12999,24 @@
           <w:szCs w:val="16"/>
         </w:rPr>
         <w:tab/>
-        <w:t xml:space="preserve">sqft lot     </w:t>
+      </w:r>
+      <w:proofErr w:type="spellStart"/>
+      <w:r>
+        <w:rPr>
+          <w:rFonts w:ascii="Consolas" w:hAnsi="Consolas"/>
+          <w:sz w:val="16"/>
+          <w:szCs w:val="16"/>
+        </w:rPr>
+        <w:t>sqft</w:t>
+      </w:r>
+      <w:proofErr w:type="spellEnd"/>
+      <w:r>
+        <w:rPr>
+          <w:rFonts w:ascii="Consolas" w:hAnsi="Consolas"/>
+          <w:sz w:val="16"/>
+          <w:szCs w:val="16"/>
+        </w:rPr>
+        <w:t xml:space="preserve"> lot     </w:t>
       </w:r>
       <w:proofErr w:type="gramStart"/>
       <w:r>
@@ -10704,7 +13062,24 @@
           <w:szCs w:val="16"/>
         </w:rPr>
         <w:tab/>
-        <w:t xml:space="preserve">sqft lot15   </w:t>
+      </w:r>
+      <w:proofErr w:type="spellStart"/>
+      <w:r>
+        <w:rPr>
+          <w:rFonts w:ascii="Consolas" w:hAnsi="Consolas"/>
+          <w:sz w:val="16"/>
+          <w:szCs w:val="16"/>
+        </w:rPr>
+        <w:t>sqft</w:t>
+      </w:r>
+      <w:proofErr w:type="spellEnd"/>
+      <w:r>
+        <w:rPr>
+          <w:rFonts w:ascii="Consolas" w:hAnsi="Consolas"/>
+          <w:sz w:val="16"/>
+          <w:szCs w:val="16"/>
+        </w:rPr>
+        <w:t xml:space="preserve"> lot15   </w:t>
       </w:r>
       <w:proofErr w:type="gramStart"/>
       <w:r>
@@ -10750,7 +13125,24 @@
           <w:szCs w:val="16"/>
         </w:rPr>
         <w:tab/>
-        <w:t xml:space="preserve">sqft </w:t>
+      </w:r>
+      <w:proofErr w:type="spellStart"/>
+      <w:r>
+        <w:rPr>
+          <w:rFonts w:ascii="Consolas" w:hAnsi="Consolas"/>
+          <w:sz w:val="16"/>
+          <w:szCs w:val="16"/>
+        </w:rPr>
+        <w:t>sqft</w:t>
+      </w:r>
+      <w:proofErr w:type="spellEnd"/>
+      <w:r>
+        <w:rPr>
+          <w:rFonts w:ascii="Consolas" w:hAnsi="Consolas"/>
+          <w:sz w:val="16"/>
+          <w:szCs w:val="16"/>
+        </w:rPr>
+        <w:t xml:space="preserve"> </w:t>
       </w:r>
       <w:proofErr w:type="gramStart"/>
       <w:r>
@@ -10842,7 +13234,24 @@
           <w:szCs w:val="16"/>
         </w:rPr>
         <w:tab/>
-        <w:t xml:space="preserve">sqft living  </w:t>
+      </w:r>
+      <w:proofErr w:type="spellStart"/>
+      <w:r>
+        <w:rPr>
+          <w:rFonts w:ascii="Consolas" w:hAnsi="Consolas"/>
+          <w:sz w:val="16"/>
+          <w:szCs w:val="16"/>
+        </w:rPr>
+        <w:t>sqft</w:t>
+      </w:r>
+      <w:proofErr w:type="spellEnd"/>
+      <w:r>
+        <w:rPr>
+          <w:rFonts w:ascii="Consolas" w:hAnsi="Consolas"/>
+          <w:sz w:val="16"/>
+          <w:szCs w:val="16"/>
+        </w:rPr>
+        <w:t xml:space="preserve"> living  </w:t>
       </w:r>
       <w:proofErr w:type="gramStart"/>
       <w:r>
@@ -10888,7 +13297,24 @@
           <w:szCs w:val="16"/>
         </w:rPr>
         <w:tab/>
-        <w:t xml:space="preserve">yr built     </w:t>
+      </w:r>
+      <w:proofErr w:type="spellStart"/>
+      <w:r>
+        <w:rPr>
+          <w:rFonts w:ascii="Consolas" w:hAnsi="Consolas"/>
+          <w:sz w:val="16"/>
+          <w:szCs w:val="16"/>
+        </w:rPr>
+        <w:t>yr</w:t>
+      </w:r>
+      <w:proofErr w:type="spellEnd"/>
+      <w:r>
+        <w:rPr>
+          <w:rFonts w:ascii="Consolas" w:hAnsi="Consolas"/>
+          <w:sz w:val="16"/>
+          <w:szCs w:val="16"/>
+        </w:rPr>
+        <w:t xml:space="preserve"> built     </w:t>
       </w:r>
       <w:proofErr w:type="gramStart"/>
       <w:r>
@@ -11072,7 +13498,24 @@
           <w:szCs w:val="16"/>
         </w:rPr>
         <w:tab/>
-        <w:t xml:space="preserve">sqft above   </w:t>
+      </w:r>
+      <w:proofErr w:type="spellStart"/>
+      <w:r>
+        <w:rPr>
+          <w:rFonts w:ascii="Consolas" w:hAnsi="Consolas"/>
+          <w:sz w:val="16"/>
+          <w:szCs w:val="16"/>
+        </w:rPr>
+        <w:t>sqft</w:t>
+      </w:r>
+      <w:proofErr w:type="spellEnd"/>
+      <w:r>
+        <w:rPr>
+          <w:rFonts w:ascii="Consolas" w:hAnsi="Consolas"/>
+          <w:sz w:val="16"/>
+          <w:szCs w:val="16"/>
+        </w:rPr>
+        <w:t xml:space="preserve"> above   </w:t>
       </w:r>
       <w:proofErr w:type="gramStart"/>
       <w:r>
@@ -11118,7 +13561,24 @@
           <w:szCs w:val="16"/>
         </w:rPr>
         <w:tab/>
-        <w:t>sqft living</w:t>
+      </w:r>
+      <w:proofErr w:type="spellStart"/>
+      <w:r>
+        <w:rPr>
+          <w:rFonts w:ascii="Consolas" w:hAnsi="Consolas"/>
+          <w:sz w:val="16"/>
+          <w:szCs w:val="16"/>
+        </w:rPr>
+        <w:t>sqft</w:t>
+      </w:r>
+      <w:proofErr w:type="spellEnd"/>
+      <w:r>
+        <w:rPr>
+          <w:rFonts w:ascii="Consolas" w:hAnsi="Consolas"/>
+          <w:sz w:val="16"/>
+          <w:szCs w:val="16"/>
+        </w:rPr>
+        <w:t xml:space="preserve"> living</w:t>
       </w:r>
       <w:proofErr w:type="gramStart"/>
       <w:r>
@@ -11256,7 +13716,24 @@
           <w:szCs w:val="16"/>
         </w:rPr>
         <w:tab/>
-        <w:t xml:space="preserve">lat          </w:t>
+      </w:r>
+      <w:proofErr w:type="spellStart"/>
+      <w:r>
+        <w:rPr>
+          <w:rFonts w:ascii="Consolas" w:hAnsi="Consolas"/>
+          <w:sz w:val="16"/>
+          <w:szCs w:val="16"/>
+        </w:rPr>
+        <w:t>lat</w:t>
+      </w:r>
+      <w:proofErr w:type="spellEnd"/>
+      <w:r>
+        <w:rPr>
+          <w:rFonts w:ascii="Consolas" w:hAnsi="Consolas"/>
+          <w:sz w:val="16"/>
+          <w:szCs w:val="16"/>
+        </w:rPr>
+        <w:t xml:space="preserve">          </w:t>
       </w:r>
       <w:proofErr w:type="gramStart"/>
       <w:r>
@@ -11377,7 +13854,24 @@
           <w:szCs w:val="16"/>
         </w:rPr>
         <w:tab/>
-        <w:t xml:space="preserve">sqft lot15   </w:t>
+      </w:r>
+      <w:proofErr w:type="spellStart"/>
+      <w:r>
+        <w:rPr>
+          <w:rFonts w:ascii="Consolas" w:hAnsi="Consolas"/>
+          <w:sz w:val="16"/>
+          <w:szCs w:val="16"/>
+        </w:rPr>
+        <w:t>sqft</w:t>
+      </w:r>
+      <w:proofErr w:type="spellEnd"/>
+      <w:r>
+        <w:rPr>
+          <w:rFonts w:ascii="Consolas" w:hAnsi="Consolas"/>
+          <w:sz w:val="16"/>
+          <w:szCs w:val="16"/>
+        </w:rPr>
+        <w:t xml:space="preserve"> lot15   </w:t>
       </w:r>
       <w:proofErr w:type="gramStart"/>
       <w:r>
@@ -11423,7 +13917,24 @@
           <w:szCs w:val="16"/>
         </w:rPr>
         <w:tab/>
-        <w:t xml:space="preserve">sqft lot     </w:t>
+      </w:r>
+      <w:proofErr w:type="spellStart"/>
+      <w:r>
+        <w:rPr>
+          <w:rFonts w:ascii="Consolas" w:hAnsi="Consolas"/>
+          <w:sz w:val="16"/>
+          <w:szCs w:val="16"/>
+        </w:rPr>
+        <w:t>sqft</w:t>
+      </w:r>
+      <w:proofErr w:type="spellEnd"/>
+      <w:r>
+        <w:rPr>
+          <w:rFonts w:ascii="Consolas" w:hAnsi="Consolas"/>
+          <w:sz w:val="16"/>
+          <w:szCs w:val="16"/>
+        </w:rPr>
+        <w:t xml:space="preserve"> lot     </w:t>
       </w:r>
       <w:proofErr w:type="gramStart"/>
       <w:r>
@@ -11469,7 +13980,24 @@
           <w:szCs w:val="16"/>
         </w:rPr>
         <w:tab/>
-        <w:t xml:space="preserve">sqft above   </w:t>
+      </w:r>
+      <w:proofErr w:type="spellStart"/>
+      <w:r>
+        <w:rPr>
+          <w:rFonts w:ascii="Consolas" w:hAnsi="Consolas"/>
+          <w:sz w:val="16"/>
+          <w:szCs w:val="16"/>
+        </w:rPr>
+        <w:t>sqft</w:t>
+      </w:r>
+      <w:proofErr w:type="spellEnd"/>
+      <w:r>
+        <w:rPr>
+          <w:rFonts w:ascii="Consolas" w:hAnsi="Consolas"/>
+          <w:sz w:val="16"/>
+          <w:szCs w:val="16"/>
+        </w:rPr>
+        <w:t xml:space="preserve"> above   </w:t>
       </w:r>
       <w:proofErr w:type="gramStart"/>
       <w:r>
@@ -11515,7 +14043,24 @@
           <w:szCs w:val="16"/>
         </w:rPr>
         <w:tab/>
-        <w:t xml:space="preserve">sqft living  </w:t>
+      </w:r>
+      <w:proofErr w:type="spellStart"/>
+      <w:r>
+        <w:rPr>
+          <w:rFonts w:ascii="Consolas" w:hAnsi="Consolas"/>
+          <w:sz w:val="16"/>
+          <w:szCs w:val="16"/>
+        </w:rPr>
+        <w:t>sqft</w:t>
+      </w:r>
+      <w:proofErr w:type="spellEnd"/>
+      <w:r>
+        <w:rPr>
+          <w:rFonts w:ascii="Consolas" w:hAnsi="Consolas"/>
+          <w:sz w:val="16"/>
+          <w:szCs w:val="16"/>
+        </w:rPr>
+        <w:t xml:space="preserve"> living  </w:t>
       </w:r>
       <w:proofErr w:type="gramStart"/>
       <w:r>
@@ -11699,7 +14244,24 @@
           <w:szCs w:val="16"/>
         </w:rPr>
         <w:tab/>
-        <w:t xml:space="preserve">lat          </w:t>
+      </w:r>
+      <w:proofErr w:type="spellStart"/>
+      <w:r>
+        <w:rPr>
+          <w:rFonts w:ascii="Consolas" w:hAnsi="Consolas"/>
+          <w:sz w:val="16"/>
+          <w:szCs w:val="16"/>
+        </w:rPr>
+        <w:t>lat</w:t>
+      </w:r>
+      <w:proofErr w:type="spellEnd"/>
+      <w:r>
+        <w:rPr>
+          <w:rFonts w:ascii="Consolas" w:hAnsi="Consolas"/>
+          <w:sz w:val="16"/>
+          <w:szCs w:val="16"/>
+        </w:rPr>
+        <w:t xml:space="preserve">          </w:t>
       </w:r>
       <w:proofErr w:type="gramStart"/>
       <w:r>
@@ -11745,7 +14307,24 @@
           <w:szCs w:val="16"/>
         </w:rPr>
         <w:tab/>
-        <w:t>sqft living</w:t>
+      </w:r>
+      <w:proofErr w:type="spellStart"/>
+      <w:r>
+        <w:rPr>
+          <w:rFonts w:ascii="Consolas" w:hAnsi="Consolas"/>
+          <w:sz w:val="16"/>
+          <w:szCs w:val="16"/>
+        </w:rPr>
+        <w:t>sqft</w:t>
+      </w:r>
+      <w:proofErr w:type="spellEnd"/>
+      <w:r>
+        <w:rPr>
+          <w:rFonts w:ascii="Consolas" w:hAnsi="Consolas"/>
+          <w:sz w:val="16"/>
+          <w:szCs w:val="16"/>
+        </w:rPr>
+        <w:t xml:space="preserve"> living</w:t>
       </w:r>
       <w:proofErr w:type="gramStart"/>
       <w:r>
@@ -11837,7 +14416,24 @@
           <w:szCs w:val="16"/>
         </w:rPr>
         <w:tab/>
-        <w:t xml:space="preserve">yr built     </w:t>
+      </w:r>
+      <w:proofErr w:type="spellStart"/>
+      <w:r>
+        <w:rPr>
+          <w:rFonts w:ascii="Consolas" w:hAnsi="Consolas"/>
+          <w:sz w:val="16"/>
+          <w:szCs w:val="16"/>
+        </w:rPr>
+        <w:t>yr</w:t>
+      </w:r>
+      <w:proofErr w:type="spellEnd"/>
+      <w:r>
+        <w:rPr>
+          <w:rFonts w:ascii="Consolas" w:hAnsi="Consolas"/>
+          <w:sz w:val="16"/>
+          <w:szCs w:val="16"/>
+        </w:rPr>
+        <w:t xml:space="preserve"> built     </w:t>
       </w:r>
       <w:proofErr w:type="gramStart"/>
       <w:r>
@@ -11975,7 +14571,24 @@
           <w:szCs w:val="16"/>
         </w:rPr>
         <w:tab/>
-        <w:t xml:space="preserve">sqft </w:t>
+      </w:r>
+      <w:proofErr w:type="spellStart"/>
+      <w:r>
+        <w:rPr>
+          <w:rFonts w:ascii="Consolas" w:hAnsi="Consolas"/>
+          <w:sz w:val="16"/>
+          <w:szCs w:val="16"/>
+        </w:rPr>
+        <w:t>sqft</w:t>
+      </w:r>
+      <w:proofErr w:type="spellEnd"/>
+      <w:r>
+        <w:rPr>
+          <w:rFonts w:ascii="Consolas" w:hAnsi="Consolas"/>
+          <w:sz w:val="16"/>
+          <w:szCs w:val="16"/>
+        </w:rPr>
+        <w:t xml:space="preserve"> </w:t>
       </w:r>
       <w:proofErr w:type="gramStart"/>
       <w:r>
@@ -12095,7 +14708,24 @@
           <w:szCs w:val="16"/>
         </w:rPr>
         <w:tab/>
-        <w:t xml:space="preserve">yr built     </w:t>
+      </w:r>
+      <w:proofErr w:type="spellStart"/>
+      <w:r>
+        <w:rPr>
+          <w:rFonts w:ascii="Consolas" w:hAnsi="Consolas"/>
+          <w:sz w:val="16"/>
+          <w:szCs w:val="16"/>
+        </w:rPr>
+        <w:t>yr</w:t>
+      </w:r>
+      <w:proofErr w:type="spellEnd"/>
+      <w:r>
+        <w:rPr>
+          <w:rFonts w:ascii="Consolas" w:hAnsi="Consolas"/>
+          <w:sz w:val="16"/>
+          <w:szCs w:val="16"/>
+        </w:rPr>
+        <w:t xml:space="preserve"> built     </w:t>
       </w:r>
       <w:proofErr w:type="gramStart"/>
       <w:r>
@@ -12187,7 +14817,24 @@
           <w:szCs w:val="16"/>
         </w:rPr>
         <w:tab/>
-        <w:t xml:space="preserve">sqft lot     </w:t>
+      </w:r>
+      <w:proofErr w:type="spellStart"/>
+      <w:r>
+        <w:rPr>
+          <w:rFonts w:ascii="Consolas" w:hAnsi="Consolas"/>
+          <w:sz w:val="16"/>
+          <w:szCs w:val="16"/>
+        </w:rPr>
+        <w:t>sqft</w:t>
+      </w:r>
+      <w:proofErr w:type="spellEnd"/>
+      <w:r>
+        <w:rPr>
+          <w:rFonts w:ascii="Consolas" w:hAnsi="Consolas"/>
+          <w:sz w:val="16"/>
+          <w:szCs w:val="16"/>
+        </w:rPr>
+        <w:t xml:space="preserve"> lot     </w:t>
       </w:r>
       <w:proofErr w:type="gramStart"/>
       <w:r>
@@ -12233,7 +14880,24 @@
           <w:szCs w:val="16"/>
         </w:rPr>
         <w:tab/>
-        <w:t xml:space="preserve">sqft living  </w:t>
+      </w:r>
+      <w:proofErr w:type="spellStart"/>
+      <w:r>
+        <w:rPr>
+          <w:rFonts w:ascii="Consolas" w:hAnsi="Consolas"/>
+          <w:sz w:val="16"/>
+          <w:szCs w:val="16"/>
+        </w:rPr>
+        <w:t>sqft</w:t>
+      </w:r>
+      <w:proofErr w:type="spellEnd"/>
+      <w:r>
+        <w:rPr>
+          <w:rFonts w:ascii="Consolas" w:hAnsi="Consolas"/>
+          <w:sz w:val="16"/>
+          <w:szCs w:val="16"/>
+        </w:rPr>
+        <w:t xml:space="preserve"> living  </w:t>
       </w:r>
       <w:proofErr w:type="gramStart"/>
       <w:r>
@@ -12325,7 +14989,24 @@
           <w:szCs w:val="16"/>
         </w:rPr>
         <w:tab/>
-        <w:t xml:space="preserve">sqft lot15   </w:t>
+      </w:r>
+      <w:proofErr w:type="spellStart"/>
+      <w:r>
+        <w:rPr>
+          <w:rFonts w:ascii="Consolas" w:hAnsi="Consolas"/>
+          <w:sz w:val="16"/>
+          <w:szCs w:val="16"/>
+        </w:rPr>
+        <w:t>sqft</w:t>
+      </w:r>
+      <w:proofErr w:type="spellEnd"/>
+      <w:r>
+        <w:rPr>
+          <w:rFonts w:ascii="Consolas" w:hAnsi="Consolas"/>
+          <w:sz w:val="16"/>
+          <w:szCs w:val="16"/>
+        </w:rPr>
+        <w:t xml:space="preserve"> lot15   </w:t>
       </w:r>
       <w:proofErr w:type="gramStart"/>
       <w:r>
@@ -12371,7 +15052,24 @@
           <w:szCs w:val="16"/>
         </w:rPr>
         <w:tab/>
-        <w:t xml:space="preserve">sqft above   </w:t>
+      </w:r>
+      <w:proofErr w:type="spellStart"/>
+      <w:r>
+        <w:rPr>
+          <w:rFonts w:ascii="Consolas" w:hAnsi="Consolas"/>
+          <w:sz w:val="16"/>
+          <w:szCs w:val="16"/>
+        </w:rPr>
+        <w:t>sqft</w:t>
+      </w:r>
+      <w:proofErr w:type="spellEnd"/>
+      <w:r>
+        <w:rPr>
+          <w:rFonts w:ascii="Consolas" w:hAnsi="Consolas"/>
+          <w:sz w:val="16"/>
+          <w:szCs w:val="16"/>
+        </w:rPr>
+        <w:t xml:space="preserve"> above   </w:t>
       </w:r>
       <w:proofErr w:type="gramStart"/>
       <w:r>
@@ -12509,7 +15207,24 @@
           <w:szCs w:val="16"/>
         </w:rPr>
         <w:tab/>
-        <w:t xml:space="preserve">sqft </w:t>
+      </w:r>
+      <w:proofErr w:type="spellStart"/>
+      <w:r>
+        <w:rPr>
+          <w:rFonts w:ascii="Consolas" w:hAnsi="Consolas"/>
+          <w:sz w:val="16"/>
+          <w:szCs w:val="16"/>
+        </w:rPr>
+        <w:t>sqft</w:t>
+      </w:r>
+      <w:proofErr w:type="spellEnd"/>
+      <w:r>
+        <w:rPr>
+          <w:rFonts w:ascii="Consolas" w:hAnsi="Consolas"/>
+          <w:sz w:val="16"/>
+          <w:szCs w:val="16"/>
+        </w:rPr>
+        <w:t xml:space="preserve"> </w:t>
       </w:r>
       <w:proofErr w:type="gramStart"/>
       <w:r>
@@ -12647,7 +15362,24 @@
           <w:szCs w:val="16"/>
         </w:rPr>
         <w:tab/>
-        <w:t>sqft living</w:t>
+      </w:r>
+      <w:proofErr w:type="spellStart"/>
+      <w:r>
+        <w:rPr>
+          <w:rFonts w:ascii="Consolas" w:hAnsi="Consolas"/>
+          <w:sz w:val="16"/>
+          <w:szCs w:val="16"/>
+        </w:rPr>
+        <w:t>sqft</w:t>
+      </w:r>
+      <w:proofErr w:type="spellEnd"/>
+      <w:r>
+        <w:rPr>
+          <w:rFonts w:ascii="Consolas" w:hAnsi="Consolas"/>
+          <w:sz w:val="16"/>
+          <w:szCs w:val="16"/>
+        </w:rPr>
+        <w:t xml:space="preserve"> living</w:t>
       </w:r>
       <w:proofErr w:type="gramStart"/>
       <w:r>
@@ -12693,7 +15425,24 @@
           <w:szCs w:val="16"/>
         </w:rPr>
         <w:tab/>
-        <w:t xml:space="preserve">lat          </w:t>
+      </w:r>
+      <w:proofErr w:type="spellStart"/>
+      <w:r>
+        <w:rPr>
+          <w:rFonts w:ascii="Consolas" w:hAnsi="Consolas"/>
+          <w:sz w:val="16"/>
+          <w:szCs w:val="16"/>
+        </w:rPr>
+        <w:t>lat</w:t>
+      </w:r>
+      <w:proofErr w:type="spellEnd"/>
+      <w:r>
+        <w:rPr>
+          <w:rFonts w:ascii="Consolas" w:hAnsi="Consolas"/>
+          <w:sz w:val="16"/>
+          <w:szCs w:val="16"/>
+        </w:rPr>
+        <w:t xml:space="preserve">          </w:t>
       </w:r>
       <w:proofErr w:type="gramStart"/>
       <w:r>
@@ -12741,14 +15490,25 @@
         </w:rPr>
         <w:tab/>
       </w:r>
-      <w:r>
-        <w:rPr>
-          <w:rFonts w:ascii="Consolas" w:hAnsi="Consolas"/>
-          <w:sz w:val="16"/>
-          <w:szCs w:val="16"/>
-          <w:lang w:val="de-CH"/>
-        </w:rPr>
-        <w:t xml:space="preserve">long         </w:t>
+      <w:proofErr w:type="spellStart"/>
+      <w:r>
+        <w:rPr>
+          <w:rFonts w:ascii="Consolas" w:hAnsi="Consolas"/>
+          <w:sz w:val="16"/>
+          <w:szCs w:val="16"/>
+          <w:lang w:val="de-CH"/>
+        </w:rPr>
+        <w:t>long</w:t>
+      </w:r>
+      <w:proofErr w:type="spellEnd"/>
+      <w:r>
+        <w:rPr>
+          <w:rFonts w:ascii="Consolas" w:hAnsi="Consolas"/>
+          <w:sz w:val="16"/>
+          <w:szCs w:val="16"/>
+          <w:lang w:val="de-CH"/>
+        </w:rPr>
+        <w:t xml:space="preserve">         </w:t>
       </w:r>
       <w:proofErr w:type="gramStart"/>
       <w:r>
@@ -12768,17 +15528,56 @@
           <w:szCs w:val="16"/>
           <w:lang w:val="de-CH"/>
         </w:rPr>
-        <w:t xml:space="preserve"> var = 0.85,</w:t>
-      </w:r>
-      <w:r>
-        <w:rPr>
-          <w:rFonts w:ascii="Consolas" w:hAnsi="Consolas"/>
-          <w:sz w:val="16"/>
-          <w:szCs w:val="16"/>
-          <w:lang w:val="de-CH"/>
-        </w:rPr>
-        <w:tab/>
-        <w:t>mean = 0.67</w:t>
+        <w:t xml:space="preserve"> </w:t>
+      </w:r>
+      <w:proofErr w:type="spellStart"/>
+      <w:r>
+        <w:rPr>
+          <w:rFonts w:ascii="Consolas" w:hAnsi="Consolas"/>
+          <w:sz w:val="16"/>
+          <w:szCs w:val="16"/>
+          <w:lang w:val="de-CH"/>
+        </w:rPr>
+        <w:t>var</w:t>
+      </w:r>
+      <w:proofErr w:type="spellEnd"/>
+      <w:r>
+        <w:rPr>
+          <w:rFonts w:ascii="Consolas" w:hAnsi="Consolas"/>
+          <w:sz w:val="16"/>
+          <w:szCs w:val="16"/>
+          <w:lang w:val="de-CH"/>
+        </w:rPr>
+        <w:t xml:space="preserve"> = 0.85,</w:t>
+      </w:r>
+      <w:r>
+        <w:rPr>
+          <w:rFonts w:ascii="Consolas" w:hAnsi="Consolas"/>
+          <w:sz w:val="16"/>
+          <w:szCs w:val="16"/>
+          <w:lang w:val="de-CH"/>
+        </w:rPr>
+        <w:tab/>
+      </w:r>
+      <w:proofErr w:type="spellStart"/>
+      <w:r>
+        <w:rPr>
+          <w:rFonts w:ascii="Consolas" w:hAnsi="Consolas"/>
+          <w:sz w:val="16"/>
+          <w:szCs w:val="16"/>
+          <w:lang w:val="de-CH"/>
+        </w:rPr>
+        <w:t>mean</w:t>
+      </w:r>
+      <w:proofErr w:type="spellEnd"/>
+      <w:r>
+        <w:rPr>
+          <w:rFonts w:ascii="Consolas" w:hAnsi="Consolas"/>
+          <w:sz w:val="16"/>
+          <w:szCs w:val="16"/>
+          <w:lang w:val="de-CH"/>
+        </w:rPr>
+        <w:t xml:space="preserve"> = 0.67</w:t>
       </w:r>
     </w:p>
     <w:p>
@@ -12819,7 +15618,19 @@
         <w:rPr>
           <w:lang w:val="de-CH"/>
         </w:rPr>
-        <w:t>und mit einem der vorherigen Clustern (in Klammern) korreliert werden</w:t>
+        <w:t xml:space="preserve">und </w:t>
+      </w:r>
+      <w:r>
+        <w:rPr>
+          <w:lang w:val="de-CH"/>
+        </w:rPr>
+        <w:t xml:space="preserve">nach einem manuellen Vergleich </w:t>
+      </w:r>
+      <w:r>
+        <w:rPr>
+          <w:lang w:val="de-CH"/>
+        </w:rPr>
+        <w:t>mit einem der vorherigen Clustern (in Klammern) korreliert werden</w:t>
       </w:r>
       <w:r>
         <w:rPr>
@@ -13036,7 +15847,21 @@
         <w:rPr>
           <w:lang w:val="de-CH"/>
         </w:rPr>
-        <w:t>Kleine und billige Häuser, die tendenziell neu aber wahrscheinlich qualitativ eher schlecht sind (condition)</w:t>
+        <w:t>Kleine und billige Häuser, die tendenziell neu aber wahrscheinlich qualitativ eher schlecht sind (</w:t>
+      </w:r>
+      <w:proofErr w:type="spellStart"/>
+      <w:r>
+        <w:rPr>
+          <w:lang w:val="de-CH"/>
+        </w:rPr>
+        <w:t>condition</w:t>
+      </w:r>
+      <w:proofErr w:type="spellEnd"/>
+      <w:r>
+        <w:rPr>
+          <w:lang w:val="de-CH"/>
+        </w:rPr>
+        <w:t>)</w:t>
       </w:r>
     </w:p>
     <w:p>
@@ -13452,7 +16277,21 @@
               <w:rPr>
                 <w:lang w:val="de-CH"/>
               </w:rPr>
-              <w:t xml:space="preserve"> ist um etwa das 1.5 fache grösser und die condition ist etwas höher. </w:t>
+              <w:t xml:space="preserve"> ist um etwa das 1.5 fache grösser und die </w:t>
+            </w:r>
+            <w:proofErr w:type="spellStart"/>
+            <w:r>
+              <w:rPr>
+                <w:lang w:val="de-CH"/>
+              </w:rPr>
+              <w:t>condition</w:t>
+            </w:r>
+            <w:proofErr w:type="spellEnd"/>
+            <w:r>
+              <w:rPr>
+                <w:lang w:val="de-CH"/>
+              </w:rPr>
+              <w:t xml:space="preserve"> ist etwas höher. </w:t>
             </w:r>
             <w:r>
               <w:rPr>
@@ -13990,7 +16829,21 @@
         <w:rPr>
           <w:lang w:val="de-CH"/>
         </w:rPr>
-        <w:t xml:space="preserve">(sqft) </w:t>
+        <w:t>(</w:t>
+      </w:r>
+      <w:proofErr w:type="spellStart"/>
+      <w:r>
+        <w:rPr>
+          <w:lang w:val="de-CH"/>
+        </w:rPr>
+        <w:t>sqft</w:t>
+      </w:r>
+      <w:proofErr w:type="spellEnd"/>
+      <w:r>
+        <w:rPr>
+          <w:lang w:val="de-CH"/>
+        </w:rPr>
+        <w:t xml:space="preserve">) </w:t>
       </w:r>
       <w:r>
         <w:rPr>
@@ -14014,7 +16867,35 @@
         <w:rPr>
           <w:lang w:val="de-CH"/>
         </w:rPr>
-        <w:t xml:space="preserve"> ist es gut möglich, auch mit einer Reduktion des Featurespaces auf die ersten drei Principal Components noch ein relativ gutes Clustering Ergebnis zu erhalten.</w:t>
+        <w:t xml:space="preserve"> ist es gut möglich, auch mit einer Reduktion des </w:t>
+      </w:r>
+      <w:proofErr w:type="spellStart"/>
+      <w:r>
+        <w:rPr>
+          <w:lang w:val="de-CH"/>
+        </w:rPr>
+        <w:t>Featurespaces</w:t>
+      </w:r>
+      <w:proofErr w:type="spellEnd"/>
+      <w:r>
+        <w:rPr>
+          <w:lang w:val="de-CH"/>
+        </w:rPr>
+        <w:t xml:space="preserve"> auf die ersten drei </w:t>
+      </w:r>
+      <w:proofErr w:type="spellStart"/>
+      <w:r>
+        <w:rPr>
+          <w:lang w:val="de-CH"/>
+        </w:rPr>
+        <w:t>Principal</w:t>
+      </w:r>
+      <w:proofErr w:type="spellEnd"/>
+      <w:r>
+        <w:rPr>
+          <w:lang w:val="de-CH"/>
+        </w:rPr>
+        <w:t xml:space="preserve"> Components noch ein relativ gutes Clustering Ergebnis zu erhalten.</w:t>
       </w:r>
     </w:p>
     <w:p>
@@ -14033,13 +16914,41 @@
         <w:rPr>
           <w:lang w:val="de-CH"/>
         </w:rPr>
-        <w:t xml:space="preserve">nur die drei ersten Principal Components für das Clustering zu verwenden. </w:t>
-      </w:r>
-      <w:r>
-        <w:rPr>
-          <w:lang w:val="de-CH"/>
-        </w:rPr>
-        <w:t>Der Featurespace und somit der Ressourcenbedarf des Algorithmus wird reduziert</w:t>
+        <w:t xml:space="preserve">nur die drei ersten </w:t>
+      </w:r>
+      <w:proofErr w:type="spellStart"/>
+      <w:r>
+        <w:rPr>
+          <w:lang w:val="de-CH"/>
+        </w:rPr>
+        <w:t>Principal</w:t>
+      </w:r>
+      <w:proofErr w:type="spellEnd"/>
+      <w:r>
+        <w:rPr>
+          <w:lang w:val="de-CH"/>
+        </w:rPr>
+        <w:t xml:space="preserve"> Components für das Clustering zu verwenden. </w:t>
+      </w:r>
+      <w:r>
+        <w:rPr>
+          <w:lang w:val="de-CH"/>
+        </w:rPr>
+        <w:t xml:space="preserve">Der </w:t>
+      </w:r>
+      <w:proofErr w:type="spellStart"/>
+      <w:r>
+        <w:rPr>
+          <w:lang w:val="de-CH"/>
+        </w:rPr>
+        <w:t>Featurespace</w:t>
+      </w:r>
+      <w:proofErr w:type="spellEnd"/>
+      <w:r>
+        <w:rPr>
+          <w:lang w:val="de-CH"/>
+        </w:rPr>
+        <w:t xml:space="preserve"> und somit der Ressourcenbedarf des Algorithmus wird reduziert</w:t>
       </w:r>
       <w:r>
         <w:rPr>
@@ -14069,7 +16978,19 @@
         <w:rPr>
           <w:lang w:val="de-CH"/>
         </w:rPr>
-        <w:t xml:space="preserve"> und Performance zu gewinnen. </w:t>
+        <w:t xml:space="preserve"> und </w:t>
+      </w:r>
+      <w:r>
+        <w:rPr>
+          <w:lang w:val="de-CH"/>
+        </w:rPr>
+        <w:t xml:space="preserve">so einiges an </w:t>
+      </w:r>
+      <w:r>
+        <w:rPr>
+          <w:lang w:val="de-CH"/>
+        </w:rPr>
+        <w:t xml:space="preserve">Performance zu gewinnen. </w:t>
       </w:r>
       <w:r>
         <w:rPr>
@@ -14087,13 +17008,51 @@
         <w:rPr>
           <w:lang w:val="de-CH"/>
         </w:rPr>
-        <w:t xml:space="preserve"> Würde man zusätlich noch die one-hot codierten kategorischen Features verwenden, müsste man wohl auf mehr als 3 </w:t>
+        <w:t xml:space="preserve"> Würde man </w:t>
+      </w:r>
+      <w:r>
+        <w:rPr>
+          <w:lang w:val="de-CH"/>
+        </w:rPr>
+        <w:t>zusätzlich</w:t>
+      </w:r>
+      <w:r>
+        <w:rPr>
+          <w:lang w:val="de-CH"/>
+        </w:rPr>
+        <w:t xml:space="preserve"> noch die </w:t>
+      </w:r>
+      <w:proofErr w:type="spellStart"/>
+      <w:r>
+        <w:rPr>
+          <w:lang w:val="de-CH"/>
+        </w:rPr>
+        <w:t>one-hot</w:t>
+      </w:r>
+      <w:proofErr w:type="spellEnd"/>
+      <w:r>
+        <w:rPr>
+          <w:lang w:val="de-CH"/>
+        </w:rPr>
+        <w:t xml:space="preserve"> codierten kategorischen Features verwenden, müsste man wohl auf mehr als 3 </w:t>
       </w:r>
       <w:r>
         <w:rPr>
           <w:lang w:val="de-CH"/>
         </w:rPr>
         <w:t>Komponenten</w:t>
+      </w:r>
+      <w:r>
+        <w:rPr>
+          <w:lang w:val="de-CH"/>
+        </w:rPr>
+        <w:t xml:space="preserve"> zurückgreifen, um immer noch ein </w:t>
+      </w:r>
+      <w:r>
+        <w:rPr>
+          <w:lang w:val="de-CH"/>
+        </w:rPr>
+        <w:t>nutzbringendes</w:t>
       </w:r>
       <w:bookmarkStart w:id="0" w:name="_GoBack"/>
       <w:bookmarkEnd w:id="0"/>
@@ -14101,7 +17060,7 @@
         <w:rPr>
           <w:lang w:val="de-CH"/>
         </w:rPr>
-        <w:t xml:space="preserve"> zurückgreifen, um immer noch ein zufriedenstellendes Resultat zu erhalten.</w:t>
+        <w:t xml:space="preserve"> Resultat zu erhalten.</w:t>
       </w:r>
     </w:p>
     <w:p>

</xml_diff>